<commit_message>
Proto - elvart kimenetek elkezdese
</commit_message>
<xml_diff>
--- a/Docs/10_Prototípus.docx
+++ b/Docs/10_Prototípus.docx
@@ -1003,23 +1003,19 @@
       </w:r>
       <w:proofErr w:type="spellEnd"/>
       <w:r>
-        <w:t xml:space="preserve"> mappát kell látni. Az eddigi eljutást </w:t>
-      </w:r>
-      <w:proofErr w:type="spellStart"/>
-      <w:r>
-        <w:t>paracssorban</w:t>
-      </w:r>
-      <w:proofErr w:type="spellEnd"/>
-      <w:r>
-        <w:t xml:space="preserve"> a cd </w:t>
-      </w:r>
-      <w:proofErr w:type="spellStart"/>
-      <w:r>
-        <w:t>paracs</w:t>
-      </w:r>
-      <w:proofErr w:type="spellEnd"/>
-      <w:r>
-        <w:t xml:space="preserve"> használatával lehet elérni. </w:t>
+        <w:t xml:space="preserve"> mappát kell látni. Az eddigi eljutást para</w:t>
+      </w:r>
+      <w:r>
+        <w:t>n</w:t>
+      </w:r>
+      <w:r>
+        <w:t>cssorban a cd para</w:t>
+      </w:r>
+      <w:r>
+        <w:t>n</w:t>
+      </w:r>
+      <w:r>
+        <w:t xml:space="preserve">cs használatával lehet elérni. </w:t>
       </w:r>
     </w:p>
     <w:p/>
@@ -1127,42 +1123,44 @@
         <w:t>megírt tesztesetekre is.</w:t>
       </w:r>
     </w:p>
+    <w:p/>
     <w:p>
+      <w:pPr>
+        <w:pStyle w:val="Code"/>
+      </w:pPr>
+      <w:r>
+        <w:t>cd</w:t>
+      </w:r>
+      <w:proofErr w:type="gramStart"/>
+      <w:r>
+        <w:t xml:space="preserve"> ..</w:t>
+      </w:r>
+      <w:proofErr w:type="gramEnd"/>
+      <w:r>
+        <w:t>/</w:t>
+      </w:r>
+      <w:proofErr w:type="spellStart"/>
+      <w:r>
+        <w:t>bin</w:t>
+      </w:r>
+      <w:proofErr w:type="spellEnd"/>
+    </w:p>
+    <w:p>
+      <w:pPr>
+        <w:pStyle w:val="Code"/>
+      </w:pPr>
+      <w:r>
+        <w:t xml:space="preserve">java </w:t>
+      </w:r>
+      <w:proofErr w:type="spellStart"/>
+      <w:r>
+        <w:t>prot</w:t>
+      </w:r>
+      <w:r>
+        <w:t>o</w:t>
+      </w:r>
       <w:bookmarkStart w:id="0" w:name="_GoBack"/>
       <w:bookmarkEnd w:id="0"/>
-    </w:p>
-    <w:p>
-      <w:pPr>
-        <w:pStyle w:val="Code"/>
-      </w:pPr>
-      <w:r>
-        <w:t>cd</w:t>
-      </w:r>
-      <w:proofErr w:type="gramStart"/>
-      <w:r>
-        <w:t xml:space="preserve"> ..</w:t>
-      </w:r>
-      <w:proofErr w:type="gramEnd"/>
-      <w:r>
-        <w:t>/</w:t>
-      </w:r>
-      <w:proofErr w:type="spellStart"/>
-      <w:r>
-        <w:t>bin</w:t>
-      </w:r>
-      <w:proofErr w:type="spellEnd"/>
-    </w:p>
-    <w:p>
-      <w:pPr>
-        <w:pStyle w:val="Code"/>
-      </w:pPr>
-      <w:r>
-        <w:t xml:space="preserve">java </w:t>
-      </w:r>
-      <w:proofErr w:type="spellStart"/>
-      <w:r>
-        <w:t>prote</w:t>
-      </w:r>
       <w:proofErr w:type="spellEnd"/>
       <w:r>
         <w:t>/</w:t>
@@ -4327,13 +4325,8 @@
             <w:tcW w:w="5148" w:type="dxa"/>
           </w:tcPr>
           <w:p>
-            <w:proofErr w:type="spellStart"/>
-            <w:r>
-              <w:t>Gurubi</w:t>
-            </w:r>
-            <w:proofErr w:type="spellEnd"/>
-            <w:r>
-              <w:t xml:space="preserve"> Barnabás</w:t>
+            <w:r>
+              <w:t>Gurubi Barnabás</w:t>
             </w:r>
           </w:p>
         </w:tc>
@@ -4559,345 +4552,336 @@
             </w:r>
           </w:p>
           <w:p>
+            <w:r>
+              <w:t>Gurubi</w:t>
+            </w:r>
+          </w:p>
+          <w:p>
+            <w:r>
+              <w:t>Horváth</w:t>
+            </w:r>
+          </w:p>
+          <w:p>
+            <w:r>
+              <w:t>Mátyás</w:t>
+            </w:r>
+          </w:p>
+          <w:p>
+            <w:r>
+              <w:t>Tolnai</w:t>
+            </w:r>
+          </w:p>
+        </w:tc>
+        <w:tc>
+          <w:tcPr>
+            <w:tcW w:w="0" w:type="auto"/>
+          </w:tcPr>
+          <w:p>
+            <w:pPr>
+              <w:rPr>
+                <w:b/>
+                <w:bCs/>
+              </w:rPr>
+            </w:pPr>
+            <w:r>
+              <w:rPr>
+                <w:b/>
+                <w:bCs/>
+              </w:rPr>
+              <w:t>Értekezlet.</w:t>
+            </w:r>
+          </w:p>
+          <w:p>
+            <w:pPr>
+              <w:rPr>
+                <w:b/>
+                <w:bCs/>
+              </w:rPr>
+            </w:pPr>
+            <w:r>
+              <w:rPr>
+                <w:b/>
+                <w:bCs/>
+              </w:rPr>
+              <w:t xml:space="preserve">Döntés: </w:t>
+            </w:r>
+          </w:p>
+          <w:p>
+            <w:r>
+              <w:t>Meghatároztuk, hogy ki melyik osztályt dolgozza ki, illetve egyéb feladatok felosztását.</w:t>
+            </w:r>
+          </w:p>
+          <w:p>
+            <w:r>
+              <w:t xml:space="preserve">Bertalan: </w:t>
+            </w:r>
             <w:proofErr w:type="spellStart"/>
             <w:r>
+              <w:t>Worker</w:t>
+            </w:r>
+            <w:proofErr w:type="spellEnd"/>
+            <w:r>
+              <w:t xml:space="preserve">, </w:t>
+            </w:r>
+            <w:proofErr w:type="spellStart"/>
+            <w:r>
+              <w:t>Movable</w:t>
+            </w:r>
+            <w:proofErr w:type="spellEnd"/>
+            <w:r>
+              <w:t xml:space="preserve">, </w:t>
+            </w:r>
+            <w:proofErr w:type="spellStart"/>
+            <w:r>
+              <w:t>Direction</w:t>
+            </w:r>
+            <w:proofErr w:type="spellEnd"/>
+          </w:p>
+          <w:p>
+            <w:r>
+              <w:t xml:space="preserve">Gurubi: </w:t>
+            </w:r>
+            <w:proofErr w:type="spellStart"/>
+            <w:r>
+              <w:t>MethodWriter</w:t>
+            </w:r>
+            <w:proofErr w:type="spellEnd"/>
+            <w:r>
+              <w:t xml:space="preserve">, </w:t>
+            </w:r>
+            <w:proofErr w:type="spellStart"/>
+            <w:r>
+              <w:t>Honey</w:t>
+            </w:r>
+            <w:proofErr w:type="spellEnd"/>
+            <w:r>
+              <w:t xml:space="preserve">, </w:t>
+            </w:r>
+            <w:proofErr w:type="spellStart"/>
+            <w:r>
+              <w:t>Slime</w:t>
+            </w:r>
+            <w:proofErr w:type="spellEnd"/>
+            <w:r>
+              <w:t xml:space="preserve">, </w:t>
+            </w:r>
+            <w:proofErr w:type="spellStart"/>
+            <w:r>
+              <w:t>Oil</w:t>
+            </w:r>
+            <w:proofErr w:type="spellEnd"/>
+            <w:r>
+              <w:t xml:space="preserve">, </w:t>
+            </w:r>
+            <w:proofErr w:type="spellStart"/>
+            <w:r>
+              <w:t>CommandHandler</w:t>
+            </w:r>
+            <w:proofErr w:type="spellEnd"/>
+            <w:r>
+              <w:t xml:space="preserve">, </w:t>
+            </w:r>
+          </w:p>
+          <w:p>
+            <w:r>
+              <w:t xml:space="preserve">Horváth: </w:t>
+            </w:r>
+            <w:proofErr w:type="spellStart"/>
+            <w:r>
+              <w:t>WallField</w:t>
+            </w:r>
+            <w:proofErr w:type="spellEnd"/>
+            <w:r>
+              <w:t xml:space="preserve">, </w:t>
+            </w:r>
+            <w:proofErr w:type="spellStart"/>
+            <w:r>
+              <w:t>EndField</w:t>
+            </w:r>
+            <w:proofErr w:type="spellEnd"/>
+            <w:r>
+              <w:t xml:space="preserve">, Game, </w:t>
+            </w:r>
+            <w:proofErr w:type="spellStart"/>
+            <w:r>
+              <w:t>BoxRecorder</w:t>
+            </w:r>
+            <w:proofErr w:type="spellEnd"/>
+          </w:p>
+          <w:p>
+            <w:r>
+              <w:t xml:space="preserve">Mátyás: </w:t>
+            </w:r>
+            <w:proofErr w:type="spellStart"/>
+            <w:r>
+              <w:t>HoleField</w:t>
+            </w:r>
+            <w:proofErr w:type="spellEnd"/>
+            <w:r>
+              <w:t xml:space="preserve">, </w:t>
+            </w:r>
+            <w:proofErr w:type="spellStart"/>
+            <w:r>
+              <w:t>SwitchField</w:t>
+            </w:r>
+            <w:proofErr w:type="spellEnd"/>
+            <w:r>
+              <w:t xml:space="preserve">, </w:t>
+            </w:r>
+            <w:proofErr w:type="spellStart"/>
+            <w:r>
+              <w:t>Box</w:t>
+            </w:r>
+            <w:proofErr w:type="spellEnd"/>
+          </w:p>
+          <w:p>
+            <w:r>
+              <w:t xml:space="preserve">Tolnai: </w:t>
+            </w:r>
+            <w:proofErr w:type="spellStart"/>
+            <w:r>
+              <w:t>Field</w:t>
+            </w:r>
+            <w:proofErr w:type="spellEnd"/>
+            <w:r>
+              <w:t xml:space="preserve">, </w:t>
+            </w:r>
+            <w:proofErr w:type="spellStart"/>
+            <w:r>
+              <w:t>SimpleField</w:t>
+            </w:r>
+            <w:proofErr w:type="spellEnd"/>
+            <w:r>
+              <w:t>, Map</w:t>
+            </w:r>
+          </w:p>
+          <w:p>
+            <w:r>
+              <w:t>Megegyezés továbbá abban, hogy mindenki az osztályt teljes egészében implementálja, és ezt a naplózás léptékénél is alapul vesszük így egy osztály implementálása bejegyzés szintű a naplóban, nem részletezzük metódusokra.</w:t>
+            </w:r>
+          </w:p>
+        </w:tc>
+      </w:tr>
+      <w:tr>
+        <w:tc>
+          <w:tcPr>
+            <w:tcW w:w="0" w:type="auto"/>
+          </w:tcPr>
+          <w:p>
+            <w:r>
+              <w:t>2018.04.19. 12:30</w:t>
+            </w:r>
+          </w:p>
+        </w:tc>
+        <w:tc>
+          <w:tcPr>
+            <w:tcW w:w="0" w:type="auto"/>
+          </w:tcPr>
+          <w:p>
+            <w:r>
+              <w:t>2</w:t>
+            </w:r>
+            <w:r>
+              <w:t xml:space="preserve"> óra</w:t>
+            </w:r>
+          </w:p>
+        </w:tc>
+        <w:tc>
+          <w:tcPr>
+            <w:tcW w:w="0" w:type="auto"/>
+          </w:tcPr>
+          <w:p>
+            <w:r>
+              <w:t>Horváth</w:t>
+            </w:r>
+          </w:p>
+        </w:tc>
+        <w:tc>
+          <w:tcPr>
+            <w:tcW w:w="0" w:type="auto"/>
+          </w:tcPr>
+          <w:p>
+            <w:r>
+              <w:rPr>
+                <w:b/>
+                <w:bCs/>
+              </w:rPr>
+              <w:t>Tevékenység</w:t>
+            </w:r>
+            <w:r>
+              <w:t xml:space="preserve">: </w:t>
+            </w:r>
+          </w:p>
+          <w:p>
+            <w:r>
+              <w:t xml:space="preserve">Game, </w:t>
+            </w:r>
+            <w:proofErr w:type="spellStart"/>
+            <w:r>
+              <w:t>BoxRecorder</w:t>
+            </w:r>
+            <w:proofErr w:type="spellEnd"/>
+            <w:r>
+              <w:t xml:space="preserve"> osztály </w:t>
+            </w:r>
+            <w:r>
+              <w:t>implementálása</w:t>
+            </w:r>
+            <w:r>
+              <w:t xml:space="preserve"> és </w:t>
+            </w:r>
+            <w:proofErr w:type="spellStart"/>
+            <w:r>
+              <w:t>kommentelése</w:t>
+            </w:r>
+            <w:proofErr w:type="spellEnd"/>
+          </w:p>
+        </w:tc>
+      </w:tr>
+      <w:tr>
+        <w:tc>
+          <w:tcPr>
+            <w:tcW w:w="0" w:type="auto"/>
+          </w:tcPr>
+          <w:p>
+            <w:r>
+              <w:t>2018.0</w:t>
+            </w:r>
+            <w:r>
+              <w:t>4</w:t>
+            </w:r>
+            <w:r>
+              <w:t>.1</w:t>
+            </w:r>
+            <w:r>
+              <w:t>9</w:t>
+            </w:r>
+            <w:r>
+              <w:t>. 14:00</w:t>
+            </w:r>
+          </w:p>
+        </w:tc>
+        <w:tc>
+          <w:tcPr>
+            <w:tcW w:w="0" w:type="auto"/>
+          </w:tcPr>
+          <w:p>
+            <w:r>
+              <w:t>2</w:t>
+            </w:r>
+            <w:r>
+              <w:t xml:space="preserve"> óra</w:t>
+            </w:r>
+          </w:p>
+        </w:tc>
+        <w:tc>
+          <w:tcPr>
+            <w:tcW w:w="0" w:type="auto"/>
+          </w:tcPr>
+          <w:p>
+            <w:r>
               <w:t>Gurubi</w:t>
             </w:r>
-            <w:proofErr w:type="spellEnd"/>
-          </w:p>
-          <w:p>
-            <w:r>
-              <w:t>Horváth</w:t>
-            </w:r>
-          </w:p>
-          <w:p>
-            <w:r>
-              <w:t>Mátyás</w:t>
-            </w:r>
-          </w:p>
-          <w:p>
-            <w:r>
-              <w:t>Tolnai</w:t>
-            </w:r>
-          </w:p>
-        </w:tc>
-        <w:tc>
-          <w:tcPr>
-            <w:tcW w:w="0" w:type="auto"/>
-          </w:tcPr>
-          <w:p>
-            <w:pPr>
-              <w:rPr>
-                <w:b/>
-                <w:bCs/>
-              </w:rPr>
-            </w:pPr>
-            <w:r>
-              <w:rPr>
-                <w:b/>
-                <w:bCs/>
-              </w:rPr>
-              <w:t>Értekezlet.</w:t>
-            </w:r>
-          </w:p>
-          <w:p>
-            <w:pPr>
-              <w:rPr>
-                <w:b/>
-                <w:bCs/>
-              </w:rPr>
-            </w:pPr>
-            <w:r>
-              <w:rPr>
-                <w:b/>
-                <w:bCs/>
-              </w:rPr>
-              <w:t xml:space="preserve">Döntés: </w:t>
-            </w:r>
-          </w:p>
-          <w:p>
-            <w:r>
-              <w:t>Meghatároztuk, hogy ki melyik osztályt dolgozza ki, illetve egyéb feladatok felosztását.</w:t>
-            </w:r>
-          </w:p>
-          <w:p>
-            <w:r>
-              <w:t xml:space="preserve">Bertalan: </w:t>
-            </w:r>
-            <w:proofErr w:type="spellStart"/>
-            <w:r>
-              <w:t>Worker</w:t>
-            </w:r>
-            <w:proofErr w:type="spellEnd"/>
-            <w:r>
-              <w:t xml:space="preserve">, </w:t>
-            </w:r>
-            <w:proofErr w:type="spellStart"/>
-            <w:r>
-              <w:t>Movable</w:t>
-            </w:r>
-            <w:proofErr w:type="spellEnd"/>
-            <w:r>
-              <w:t xml:space="preserve">, </w:t>
-            </w:r>
-            <w:proofErr w:type="spellStart"/>
-            <w:r>
-              <w:t>Direction</w:t>
-            </w:r>
-            <w:proofErr w:type="spellEnd"/>
-          </w:p>
-          <w:p>
-            <w:proofErr w:type="spellStart"/>
-            <w:r>
-              <w:t>Gurubi</w:t>
-            </w:r>
-            <w:proofErr w:type="spellEnd"/>
-            <w:r>
-              <w:t xml:space="preserve">: </w:t>
-            </w:r>
-            <w:proofErr w:type="spellStart"/>
-            <w:r>
-              <w:t>MethodWriter</w:t>
-            </w:r>
-            <w:proofErr w:type="spellEnd"/>
-            <w:r>
-              <w:t xml:space="preserve">, </w:t>
-            </w:r>
-            <w:proofErr w:type="spellStart"/>
-            <w:r>
-              <w:t>Honey</w:t>
-            </w:r>
-            <w:proofErr w:type="spellEnd"/>
-            <w:r>
-              <w:t xml:space="preserve">, </w:t>
-            </w:r>
-            <w:proofErr w:type="spellStart"/>
-            <w:r>
-              <w:t>Slime</w:t>
-            </w:r>
-            <w:proofErr w:type="spellEnd"/>
-            <w:r>
-              <w:t xml:space="preserve">, </w:t>
-            </w:r>
-            <w:proofErr w:type="spellStart"/>
-            <w:r>
-              <w:t>Oil</w:t>
-            </w:r>
-            <w:proofErr w:type="spellEnd"/>
-            <w:r>
-              <w:t xml:space="preserve">, </w:t>
-            </w:r>
-            <w:proofErr w:type="spellStart"/>
-            <w:r>
-              <w:t>CommandHandler</w:t>
-            </w:r>
-            <w:proofErr w:type="spellEnd"/>
-            <w:r>
-              <w:t xml:space="preserve">, </w:t>
-            </w:r>
-          </w:p>
-          <w:p>
-            <w:r>
-              <w:t xml:space="preserve">Horváth: </w:t>
-            </w:r>
-            <w:proofErr w:type="spellStart"/>
-            <w:r>
-              <w:t>WallField</w:t>
-            </w:r>
-            <w:proofErr w:type="spellEnd"/>
-            <w:r>
-              <w:t xml:space="preserve">, </w:t>
-            </w:r>
-            <w:proofErr w:type="spellStart"/>
-            <w:r>
-              <w:t>EndField</w:t>
-            </w:r>
-            <w:proofErr w:type="spellEnd"/>
-            <w:r>
-              <w:t xml:space="preserve">, Game, </w:t>
-            </w:r>
-            <w:proofErr w:type="spellStart"/>
-            <w:r>
-              <w:t>BoxRecorder</w:t>
-            </w:r>
-            <w:proofErr w:type="spellEnd"/>
-          </w:p>
-          <w:p>
-            <w:r>
-              <w:t xml:space="preserve">Mátyás: </w:t>
-            </w:r>
-            <w:proofErr w:type="spellStart"/>
-            <w:r>
-              <w:t>HoleField</w:t>
-            </w:r>
-            <w:proofErr w:type="spellEnd"/>
-            <w:r>
-              <w:t xml:space="preserve">, </w:t>
-            </w:r>
-            <w:proofErr w:type="spellStart"/>
-            <w:r>
-              <w:t>SwitchField</w:t>
-            </w:r>
-            <w:proofErr w:type="spellEnd"/>
-            <w:r>
-              <w:t xml:space="preserve">, </w:t>
-            </w:r>
-            <w:proofErr w:type="spellStart"/>
-            <w:r>
-              <w:t>Box</w:t>
-            </w:r>
-            <w:proofErr w:type="spellEnd"/>
-          </w:p>
-          <w:p>
-            <w:r>
-              <w:t xml:space="preserve">Tolnai: </w:t>
-            </w:r>
-            <w:proofErr w:type="spellStart"/>
-            <w:r>
-              <w:t>Field</w:t>
-            </w:r>
-            <w:proofErr w:type="spellEnd"/>
-            <w:r>
-              <w:t xml:space="preserve">, </w:t>
-            </w:r>
-            <w:proofErr w:type="spellStart"/>
-            <w:r>
-              <w:t>SimpleField</w:t>
-            </w:r>
-            <w:proofErr w:type="spellEnd"/>
-            <w:r>
-              <w:t>, Map</w:t>
-            </w:r>
-          </w:p>
-          <w:p>
-            <w:r>
-              <w:t>Megegyezés továbbá abban, hogy mindenki az osztályt teljes egészében implementálja, és ezt a naplózás léptékénél is alapul vesszük így egy osztály implementálása bejegyzés szintű a naplóban, nem részletezzük metódusokra.</w:t>
-            </w:r>
-          </w:p>
-        </w:tc>
-      </w:tr>
-      <w:tr>
-        <w:tc>
-          <w:tcPr>
-            <w:tcW w:w="0" w:type="auto"/>
-          </w:tcPr>
-          <w:p>
-            <w:r>
-              <w:t>2018.04.19. 12:30</w:t>
-            </w:r>
-          </w:p>
-        </w:tc>
-        <w:tc>
-          <w:tcPr>
-            <w:tcW w:w="0" w:type="auto"/>
-          </w:tcPr>
-          <w:p>
-            <w:r>
-              <w:t>2</w:t>
-            </w:r>
-            <w:r>
-              <w:t xml:space="preserve"> óra</w:t>
-            </w:r>
-          </w:p>
-        </w:tc>
-        <w:tc>
-          <w:tcPr>
-            <w:tcW w:w="0" w:type="auto"/>
-          </w:tcPr>
-          <w:p>
-            <w:r>
-              <w:t>Horváth</w:t>
-            </w:r>
-          </w:p>
-        </w:tc>
-        <w:tc>
-          <w:tcPr>
-            <w:tcW w:w="0" w:type="auto"/>
-          </w:tcPr>
-          <w:p>
-            <w:r>
-              <w:rPr>
-                <w:b/>
-                <w:bCs/>
-              </w:rPr>
-              <w:t>Tevékenység</w:t>
-            </w:r>
-            <w:r>
-              <w:t xml:space="preserve">: </w:t>
-            </w:r>
-          </w:p>
-          <w:p>
-            <w:r>
-              <w:t xml:space="preserve">Game, </w:t>
-            </w:r>
-            <w:proofErr w:type="spellStart"/>
-            <w:r>
-              <w:t>BoxRecorder</w:t>
-            </w:r>
-            <w:proofErr w:type="spellEnd"/>
-            <w:r>
-              <w:t xml:space="preserve"> osztály </w:t>
-            </w:r>
-            <w:r>
-              <w:t>implementálása</w:t>
-            </w:r>
-            <w:r>
-              <w:t xml:space="preserve"> és </w:t>
-            </w:r>
-            <w:proofErr w:type="spellStart"/>
-            <w:r>
-              <w:t>kommentelése</w:t>
-            </w:r>
-            <w:proofErr w:type="spellEnd"/>
-          </w:p>
-        </w:tc>
-      </w:tr>
-      <w:tr>
-        <w:tc>
-          <w:tcPr>
-            <w:tcW w:w="0" w:type="auto"/>
-          </w:tcPr>
-          <w:p>
-            <w:r>
-              <w:t>2018.0</w:t>
-            </w:r>
-            <w:r>
-              <w:t>4</w:t>
-            </w:r>
-            <w:r>
-              <w:t>.1</w:t>
-            </w:r>
-            <w:r>
-              <w:t>9</w:t>
-            </w:r>
-            <w:r>
-              <w:t>. 14:00</w:t>
-            </w:r>
-          </w:p>
-        </w:tc>
-        <w:tc>
-          <w:tcPr>
-            <w:tcW w:w="0" w:type="auto"/>
-          </w:tcPr>
-          <w:p>
-            <w:r>
-              <w:t>2</w:t>
-            </w:r>
-            <w:r>
-              <w:t xml:space="preserve"> óra</w:t>
-            </w:r>
-          </w:p>
-        </w:tc>
-        <w:tc>
-          <w:tcPr>
-            <w:tcW w:w="0" w:type="auto"/>
-          </w:tcPr>
-          <w:p>
-            <w:proofErr w:type="spellStart"/>
-            <w:r>
-              <w:t>Gurubi</w:t>
-            </w:r>
-            <w:proofErr w:type="spellEnd"/>
           </w:p>
         </w:tc>
         <w:tc>
@@ -5920,11 +5904,9 @@
             </w:r>
           </w:p>
           <w:p>
-            <w:proofErr w:type="spellStart"/>
             <w:r>
               <w:t>Gurubi</w:t>
             </w:r>
-            <w:proofErr w:type="spellEnd"/>
           </w:p>
         </w:tc>
         <w:tc>
@@ -5980,11 +5962,9 @@
             <w:tcW w:w="0" w:type="auto"/>
           </w:tcPr>
           <w:p>
-            <w:proofErr w:type="spellStart"/>
             <w:r>
               <w:t>Gurubi</w:t>
             </w:r>
-            <w:proofErr w:type="spellEnd"/>
           </w:p>
           <w:p>
             <w:r>

</xml_diff>

<commit_message>
Proto - Végső simítások
</commit_message>
<xml_diff>
--- a/Docs/10_Prototípus.docx
+++ b/Docs/10_Prototípus.docx
@@ -69,9 +69,9 @@
       </w:tblPr>
       <w:tblGrid>
         <w:gridCol w:w="2449"/>
-        <w:gridCol w:w="1100"/>
-        <w:gridCol w:w="1983"/>
-        <w:gridCol w:w="3530"/>
+        <w:gridCol w:w="1326"/>
+        <w:gridCol w:w="1825"/>
+        <w:gridCol w:w="3462"/>
       </w:tblGrid>
       <w:tr>
         <w:tc>
@@ -95,7 +95,7 @@
         </w:tc>
         <w:tc>
           <w:tcPr>
-            <w:tcW w:w="0" w:type="auto"/>
+            <w:tcW w:w="1326" w:type="dxa"/>
           </w:tcPr>
           <w:p>
             <w:pPr>
@@ -114,7 +114,7 @@
         </w:tc>
         <w:tc>
           <w:tcPr>
-            <w:tcW w:w="0" w:type="auto"/>
+            <w:tcW w:w="1825" w:type="dxa"/>
           </w:tcPr>
           <w:p>
             <w:pPr>
@@ -164,17 +164,20 @@
         </w:tc>
         <w:tc>
           <w:tcPr>
-            <w:tcW w:w="0" w:type="auto"/>
-          </w:tcPr>
-          <w:p>
-            <w:r>
-              <w:t>4508 bájt</w:t>
-            </w:r>
-          </w:p>
-        </w:tc>
-        <w:tc>
-          <w:tcPr>
-            <w:tcW w:w="0" w:type="auto"/>
+            <w:tcW w:w="1326" w:type="dxa"/>
+          </w:tcPr>
+          <w:p>
+            <w:r>
+              <w:t>4513</w:t>
+            </w:r>
+            <w:r>
+              <w:t xml:space="preserve"> bájt</w:t>
+            </w:r>
+          </w:p>
+        </w:tc>
+        <w:tc>
+          <w:tcPr>
+            <w:tcW w:w="1825" w:type="dxa"/>
           </w:tcPr>
           <w:p>
             <w:r>
@@ -206,17 +209,20 @@
         </w:tc>
         <w:tc>
           <w:tcPr>
-            <w:tcW w:w="0" w:type="auto"/>
-          </w:tcPr>
-          <w:p>
-            <w:r>
-              <w:t>2931 bájt</w:t>
-            </w:r>
-          </w:p>
-        </w:tc>
-        <w:tc>
-          <w:tcPr>
-            <w:tcW w:w="0" w:type="auto"/>
+            <w:tcW w:w="1326" w:type="dxa"/>
+          </w:tcPr>
+          <w:p>
+            <w:r>
+              <w:t>2964</w:t>
+            </w:r>
+            <w:r>
+              <w:t xml:space="preserve"> bájt</w:t>
+            </w:r>
+          </w:p>
+        </w:tc>
+        <w:tc>
+          <w:tcPr>
+            <w:tcW w:w="1825" w:type="dxa"/>
           </w:tcPr>
           <w:p>
             <w:r>
@@ -253,17 +259,20 @@
         </w:tc>
         <w:tc>
           <w:tcPr>
-            <w:tcW w:w="0" w:type="auto"/>
-          </w:tcPr>
-          <w:p>
-            <w:r>
-              <w:t>7687 bájt</w:t>
-            </w:r>
-          </w:p>
-        </w:tc>
-        <w:tc>
-          <w:tcPr>
-            <w:tcW w:w="0" w:type="auto"/>
+            <w:tcW w:w="1326" w:type="dxa"/>
+          </w:tcPr>
+          <w:p>
+            <w:r>
+              <w:t>10613</w:t>
+            </w:r>
+            <w:r>
+              <w:t xml:space="preserve"> bájt</w:t>
+            </w:r>
+          </w:p>
+        </w:tc>
+        <w:tc>
+          <w:tcPr>
+            <w:tcW w:w="1825" w:type="dxa"/>
           </w:tcPr>
           <w:p>
             <w:r>
@@ -300,7 +309,7 @@
         </w:tc>
         <w:tc>
           <w:tcPr>
-            <w:tcW w:w="0" w:type="auto"/>
+            <w:tcW w:w="1326" w:type="dxa"/>
           </w:tcPr>
           <w:p>
             <w:r>
@@ -310,7 +319,7 @@
         </w:tc>
         <w:tc>
           <w:tcPr>
-            <w:tcW w:w="0" w:type="auto"/>
+            <w:tcW w:w="1825" w:type="dxa"/>
           </w:tcPr>
           <w:p>
             <w:r>
@@ -352,7 +361,7 @@
         </w:tc>
         <w:tc>
           <w:tcPr>
-            <w:tcW w:w="0" w:type="auto"/>
+            <w:tcW w:w="1326" w:type="dxa"/>
           </w:tcPr>
           <w:p>
             <w:r>
@@ -362,7 +371,7 @@
         </w:tc>
         <w:tc>
           <w:tcPr>
-            <w:tcW w:w="0" w:type="auto"/>
+            <w:tcW w:w="1825" w:type="dxa"/>
           </w:tcPr>
           <w:p>
             <w:r>
@@ -399,17 +408,20 @@
         </w:tc>
         <w:tc>
           <w:tcPr>
-            <w:tcW w:w="0" w:type="auto"/>
-          </w:tcPr>
-          <w:p>
-            <w:r>
-              <w:t>3437 bájt</w:t>
-            </w:r>
-          </w:p>
-        </w:tc>
-        <w:tc>
-          <w:tcPr>
-            <w:tcW w:w="0" w:type="auto"/>
+            <w:tcW w:w="1326" w:type="dxa"/>
+          </w:tcPr>
+          <w:p>
+            <w:r>
+              <w:t>3971</w:t>
+            </w:r>
+            <w:r>
+              <w:t xml:space="preserve"> bájt</w:t>
+            </w:r>
+          </w:p>
+        </w:tc>
+        <w:tc>
+          <w:tcPr>
+            <w:tcW w:w="1825" w:type="dxa"/>
           </w:tcPr>
           <w:p>
             <w:r>
@@ -441,17 +453,20 @@
         </w:tc>
         <w:tc>
           <w:tcPr>
-            <w:tcW w:w="0" w:type="auto"/>
-          </w:tcPr>
-          <w:p>
-            <w:r>
-              <w:t>3692 bájt</w:t>
-            </w:r>
-          </w:p>
-        </w:tc>
-        <w:tc>
-          <w:tcPr>
-            <w:tcW w:w="0" w:type="auto"/>
+            <w:tcW w:w="1326" w:type="dxa"/>
+          </w:tcPr>
+          <w:p>
+            <w:r>
+              <w:t>3914</w:t>
+            </w:r>
+            <w:r>
+              <w:t xml:space="preserve"> bájt</w:t>
+            </w:r>
+          </w:p>
+        </w:tc>
+        <w:tc>
+          <w:tcPr>
+            <w:tcW w:w="1825" w:type="dxa"/>
           </w:tcPr>
           <w:p>
             <w:r>
@@ -483,17 +498,20 @@
         </w:tc>
         <w:tc>
           <w:tcPr>
-            <w:tcW w:w="0" w:type="auto"/>
-          </w:tcPr>
-          <w:p>
-            <w:r>
-              <w:t>4293 bájt</w:t>
-            </w:r>
-          </w:p>
-        </w:tc>
-        <w:tc>
-          <w:tcPr>
-            <w:tcW w:w="0" w:type="auto"/>
+            <w:tcW w:w="1326" w:type="dxa"/>
+          </w:tcPr>
+          <w:p>
+            <w:r>
+              <w:t>4447</w:t>
+            </w:r>
+            <w:r>
+              <w:t xml:space="preserve"> bájt</w:t>
+            </w:r>
+          </w:p>
+        </w:tc>
+        <w:tc>
+          <w:tcPr>
+            <w:tcW w:w="1825" w:type="dxa"/>
           </w:tcPr>
           <w:p>
             <w:r>
@@ -530,17 +548,20 @@
         </w:tc>
         <w:tc>
           <w:tcPr>
-            <w:tcW w:w="0" w:type="auto"/>
-          </w:tcPr>
-          <w:p>
-            <w:r>
-              <w:t>350 bájt</w:t>
-            </w:r>
-          </w:p>
-        </w:tc>
-        <w:tc>
-          <w:tcPr>
-            <w:tcW w:w="0" w:type="auto"/>
+            <w:tcW w:w="1326" w:type="dxa"/>
+          </w:tcPr>
+          <w:p>
+            <w:r>
+              <w:t>996</w:t>
+            </w:r>
+            <w:r>
+              <w:t xml:space="preserve"> bájt</w:t>
+            </w:r>
+          </w:p>
+        </w:tc>
+        <w:tc>
+          <w:tcPr>
+            <w:tcW w:w="1825" w:type="dxa"/>
           </w:tcPr>
           <w:p>
             <w:r>
@@ -577,17 +598,20 @@
         </w:tc>
         <w:tc>
           <w:tcPr>
-            <w:tcW w:w="0" w:type="auto"/>
-          </w:tcPr>
-          <w:p>
-            <w:r>
-              <w:t>7993 bájt</w:t>
-            </w:r>
-          </w:p>
-        </w:tc>
-        <w:tc>
-          <w:tcPr>
-            <w:tcW w:w="0" w:type="auto"/>
+            <w:tcW w:w="1326" w:type="dxa"/>
+          </w:tcPr>
+          <w:p>
+            <w:r>
+              <w:t>8153</w:t>
+            </w:r>
+            <w:r>
+              <w:t xml:space="preserve"> bájt</w:t>
+            </w:r>
+          </w:p>
+        </w:tc>
+        <w:tc>
+          <w:tcPr>
+            <w:tcW w:w="1825" w:type="dxa"/>
           </w:tcPr>
           <w:p>
             <w:r>
@@ -619,17 +643,20 @@
         </w:tc>
         <w:tc>
           <w:tcPr>
-            <w:tcW w:w="0" w:type="auto"/>
-          </w:tcPr>
-          <w:p>
-            <w:r>
-              <w:t>4141 bájt</w:t>
-            </w:r>
-          </w:p>
-        </w:tc>
-        <w:tc>
-          <w:tcPr>
-            <w:tcW w:w="0" w:type="auto"/>
+            <w:tcW w:w="1326" w:type="dxa"/>
+          </w:tcPr>
+          <w:p>
+            <w:r>
+              <w:t>4220</w:t>
+            </w:r>
+            <w:r>
+              <w:t xml:space="preserve"> bájt</w:t>
+            </w:r>
+          </w:p>
+        </w:tc>
+        <w:tc>
+          <w:tcPr>
+            <w:tcW w:w="1825" w:type="dxa"/>
           </w:tcPr>
           <w:p>
             <w:r>
@@ -666,17 +693,20 @@
         </w:tc>
         <w:tc>
           <w:tcPr>
-            <w:tcW w:w="0" w:type="auto"/>
-          </w:tcPr>
-          <w:p>
-            <w:r>
-              <w:t>1861 bájt</w:t>
-            </w:r>
-          </w:p>
-        </w:tc>
-        <w:tc>
-          <w:tcPr>
-            <w:tcW w:w="0" w:type="auto"/>
+            <w:tcW w:w="1326" w:type="dxa"/>
+          </w:tcPr>
+          <w:p>
+            <w:r>
+              <w:t>1957</w:t>
+            </w:r>
+            <w:r>
+              <w:t xml:space="preserve"> bájt</w:t>
+            </w:r>
+          </w:p>
+        </w:tc>
+        <w:tc>
+          <w:tcPr>
+            <w:tcW w:w="1825" w:type="dxa"/>
           </w:tcPr>
           <w:p>
             <w:r>
@@ -713,17 +743,20 @@
         </w:tc>
         <w:tc>
           <w:tcPr>
-            <w:tcW w:w="0" w:type="auto"/>
-          </w:tcPr>
-          <w:p>
-            <w:r>
-              <w:t>346 bájt</w:t>
-            </w:r>
-          </w:p>
-        </w:tc>
-        <w:tc>
-          <w:tcPr>
-            <w:tcW w:w="0" w:type="auto"/>
+            <w:tcW w:w="1326" w:type="dxa"/>
+          </w:tcPr>
+          <w:p>
+            <w:r>
+              <w:t>986</w:t>
+            </w:r>
+            <w:r>
+              <w:t xml:space="preserve"> bájt</w:t>
+            </w:r>
+          </w:p>
+        </w:tc>
+        <w:tc>
+          <w:tcPr>
+            <w:tcW w:w="1825" w:type="dxa"/>
           </w:tcPr>
           <w:p>
             <w:r>
@@ -754,27 +787,33 @@
           </w:tcPr>
           <w:p>
             <w:r>
-              <w:t>SimpleField.java</w:t>
-            </w:r>
-          </w:p>
-        </w:tc>
-        <w:tc>
-          <w:tcPr>
-            <w:tcW w:w="0" w:type="auto"/>
-          </w:tcPr>
-          <w:p>
-            <w:r>
-              <w:t>1937 bájt</w:t>
-            </w:r>
-          </w:p>
-        </w:tc>
-        <w:tc>
-          <w:tcPr>
-            <w:tcW w:w="0" w:type="auto"/>
-          </w:tcPr>
-          <w:p>
-            <w:r>
-              <w:t>2018. 04. 20 16:09</w:t>
+              <w:t>Proto.java</w:t>
+            </w:r>
+          </w:p>
+        </w:tc>
+        <w:tc>
+          <w:tcPr>
+            <w:tcW w:w="1326" w:type="dxa"/>
+          </w:tcPr>
+          <w:p>
+            <w:r>
+              <w:t>518 bájt</w:t>
+            </w:r>
+          </w:p>
+        </w:tc>
+        <w:tc>
+          <w:tcPr>
+            <w:tcW w:w="1825" w:type="dxa"/>
+          </w:tcPr>
+          <w:p>
+            <w:r>
+              <w:t xml:space="preserve">2018. 04. 07 </w:t>
+            </w:r>
+            <w:r>
+              <w:t>0</w:t>
+            </w:r>
+            <w:r>
+              <w:t>7:39</w:t>
             </w:r>
           </w:p>
         </w:tc>
@@ -785,7 +824,7 @@
           <w:p>
             <w:proofErr w:type="spellStart"/>
             <w:r>
-              <w:t>SimpleField</w:t>
+              <w:t>Proto</w:t>
             </w:r>
             <w:proofErr w:type="spellEnd"/>
             <w:r>
@@ -801,37 +840,45 @@
           </w:tcPr>
           <w:p>
             <w:r>
-              <w:t>Slime.java</w:t>
-            </w:r>
-          </w:p>
-        </w:tc>
-        <w:tc>
-          <w:tcPr>
-            <w:tcW w:w="0" w:type="auto"/>
-          </w:tcPr>
-          <w:p>
-            <w:r>
-              <w:t>76 bájt</w:t>
-            </w:r>
-          </w:p>
-        </w:tc>
-        <w:tc>
-          <w:tcPr>
-            <w:tcW w:w="0" w:type="auto"/>
-          </w:tcPr>
-          <w:p>
-            <w:r>
-              <w:t>2018. 04. 20 16:12</w:t>
-            </w:r>
-          </w:p>
-        </w:tc>
-        <w:tc>
-          <w:tcPr>
-            <w:tcW w:w="0" w:type="auto"/>
-          </w:tcPr>
-          <w:p>
-            <w:r>
-              <w:t>Slime interfész</w:t>
+              <w:t>SimpleField.java</w:t>
+            </w:r>
+          </w:p>
+        </w:tc>
+        <w:tc>
+          <w:tcPr>
+            <w:tcW w:w="1326" w:type="dxa"/>
+          </w:tcPr>
+          <w:p>
+            <w:r>
+              <w:t>1937</w:t>
+            </w:r>
+            <w:r>
+              <w:t xml:space="preserve"> bájt</w:t>
+            </w:r>
+          </w:p>
+        </w:tc>
+        <w:tc>
+          <w:tcPr>
+            <w:tcW w:w="1825" w:type="dxa"/>
+          </w:tcPr>
+          <w:p>
+            <w:r>
+              <w:t>2018. 04. 20 16:09</w:t>
+            </w:r>
+          </w:p>
+        </w:tc>
+        <w:tc>
+          <w:tcPr>
+            <w:tcW w:w="0" w:type="auto"/>
+          </w:tcPr>
+          <w:p>
+            <w:proofErr w:type="spellStart"/>
+            <w:r>
+              <w:t>SimpleField</w:t>
+            </w:r>
+            <w:proofErr w:type="spellEnd"/>
+            <w:r>
+              <w:t xml:space="preserve"> osztály</w:t>
             </w:r>
           </w:p>
         </w:tc>
@@ -843,42 +890,40 @@
           </w:tcPr>
           <w:p>
             <w:r>
-              <w:t>SwitchField.java</w:t>
-            </w:r>
-          </w:p>
-        </w:tc>
-        <w:tc>
-          <w:tcPr>
-            <w:tcW w:w="0" w:type="auto"/>
-          </w:tcPr>
-          <w:p>
-            <w:r>
-              <w:t>4059 bájt</w:t>
-            </w:r>
-          </w:p>
-        </w:tc>
-        <w:tc>
-          <w:tcPr>
-            <w:tcW w:w="0" w:type="auto"/>
-          </w:tcPr>
-          <w:p>
-            <w:r>
-              <w:t>2018. 04. 20 16:10</w:t>
-            </w:r>
-          </w:p>
-        </w:tc>
-        <w:tc>
-          <w:tcPr>
-            <w:tcW w:w="0" w:type="auto"/>
-          </w:tcPr>
-          <w:p>
-            <w:proofErr w:type="spellStart"/>
-            <w:r>
-              <w:t>SwitchFace</w:t>
-            </w:r>
-            <w:proofErr w:type="spellEnd"/>
-            <w:r>
-              <w:t xml:space="preserve"> osztály</w:t>
+              <w:t>Slime.java</w:t>
+            </w:r>
+          </w:p>
+        </w:tc>
+        <w:tc>
+          <w:tcPr>
+            <w:tcW w:w="1326" w:type="dxa"/>
+          </w:tcPr>
+          <w:p>
+            <w:r>
+              <w:t>533</w:t>
+            </w:r>
+            <w:r>
+              <w:t xml:space="preserve"> bájt</w:t>
+            </w:r>
+          </w:p>
+        </w:tc>
+        <w:tc>
+          <w:tcPr>
+            <w:tcW w:w="1825" w:type="dxa"/>
+          </w:tcPr>
+          <w:p>
+            <w:r>
+              <w:t>2018. 04. 20 16:12</w:t>
+            </w:r>
+          </w:p>
+        </w:tc>
+        <w:tc>
+          <w:tcPr>
+            <w:tcW w:w="0" w:type="auto"/>
+          </w:tcPr>
+          <w:p>
+            <w:r>
+              <w:t>Slime interfész</w:t>
             </w:r>
           </w:p>
         </w:tc>
@@ -890,23 +935,26 @@
           </w:tcPr>
           <w:p>
             <w:r>
-              <w:t>WallField.java</w:t>
-            </w:r>
-          </w:p>
-        </w:tc>
-        <w:tc>
-          <w:tcPr>
-            <w:tcW w:w="0" w:type="auto"/>
-          </w:tcPr>
-          <w:p>
-            <w:r>
-              <w:t>1833 bájt</w:t>
-            </w:r>
-          </w:p>
-        </w:tc>
-        <w:tc>
-          <w:tcPr>
-            <w:tcW w:w="0" w:type="auto"/>
+              <w:t>SwitchField.java</w:t>
+            </w:r>
+          </w:p>
+        </w:tc>
+        <w:tc>
+          <w:tcPr>
+            <w:tcW w:w="1326" w:type="dxa"/>
+          </w:tcPr>
+          <w:p>
+            <w:r>
+              <w:t>4168</w:t>
+            </w:r>
+            <w:r>
+              <w:t xml:space="preserve"> bájt</w:t>
+            </w:r>
+          </w:p>
+        </w:tc>
+        <w:tc>
+          <w:tcPr>
+            <w:tcW w:w="1825" w:type="dxa"/>
           </w:tcPr>
           <w:p>
             <w:r>
@@ -921,7 +969,7 @@
           <w:p>
             <w:proofErr w:type="spellStart"/>
             <w:r>
-              <w:t>WallField</w:t>
+              <w:t>SwitchFace</w:t>
             </w:r>
             <w:proofErr w:type="spellEnd"/>
             <w:r>
@@ -937,23 +985,76 @@
           </w:tcPr>
           <w:p>
             <w:r>
+              <w:t>WallField.java</w:t>
+            </w:r>
+          </w:p>
+        </w:tc>
+        <w:tc>
+          <w:tcPr>
+            <w:tcW w:w="1326" w:type="dxa"/>
+          </w:tcPr>
+          <w:p>
+            <w:r>
+              <w:t>1833</w:t>
+            </w:r>
+            <w:r>
+              <w:t xml:space="preserve"> bájt</w:t>
+            </w:r>
+          </w:p>
+        </w:tc>
+        <w:tc>
+          <w:tcPr>
+            <w:tcW w:w="1825" w:type="dxa"/>
+          </w:tcPr>
+          <w:p>
+            <w:r>
+              <w:t>2018. 04. 20 16:10</w:t>
+            </w:r>
+          </w:p>
+        </w:tc>
+        <w:tc>
+          <w:tcPr>
+            <w:tcW w:w="0" w:type="auto"/>
+          </w:tcPr>
+          <w:p>
+            <w:proofErr w:type="spellStart"/>
+            <w:r>
+              <w:t>WallField</w:t>
+            </w:r>
+            <w:proofErr w:type="spellEnd"/>
+            <w:r>
+              <w:t xml:space="preserve"> osztály</w:t>
+            </w:r>
+          </w:p>
+        </w:tc>
+      </w:tr>
+      <w:tr>
+        <w:tc>
+          <w:tcPr>
+            <w:tcW w:w="0" w:type="auto"/>
+          </w:tcPr>
+          <w:p>
+            <w:r>
               <w:t>Worker.java</w:t>
             </w:r>
           </w:p>
         </w:tc>
         <w:tc>
           <w:tcPr>
-            <w:tcW w:w="0" w:type="auto"/>
-          </w:tcPr>
-          <w:p>
-            <w:r>
-              <w:t>6536 bájt</w:t>
-            </w:r>
-          </w:p>
-        </w:tc>
-        <w:tc>
-          <w:tcPr>
-            <w:tcW w:w="0" w:type="auto"/>
+            <w:tcW w:w="1326" w:type="dxa"/>
+          </w:tcPr>
+          <w:p>
+            <w:r>
+              <w:t>7746</w:t>
+            </w:r>
+            <w:r>
+              <w:t xml:space="preserve"> bájt</w:t>
+            </w:r>
+          </w:p>
+        </w:tc>
+        <w:tc>
+          <w:tcPr>
+            <w:tcW w:w="1825" w:type="dxa"/>
           </w:tcPr>
           <w:p>
             <w:r>
@@ -975,6 +1076,407 @@
     </w:tbl>
     <w:p/>
     <w:p>
+      <w:r>
+        <w:br w:type="page"/>
+      </w:r>
+    </w:p>
+    <w:p>
+      <w:pPr>
+        <w:rPr>
+          <w:b/>
+          <w:sz w:val="28"/>
+          <w:szCs w:val="28"/>
+        </w:rPr>
+      </w:pPr>
+      <w:r>
+        <w:rPr>
+          <w:b/>
+          <w:sz w:val="28"/>
+          <w:szCs w:val="28"/>
+        </w:rPr>
+        <w:lastRenderedPageBreak/>
+        <w:t>Egyéb fájlok (tesztek, pályák, elvárt kimenetek)</w:t>
+      </w:r>
+    </w:p>
+    <w:p>
+      <w:r>
+        <w:t xml:space="preserve">Tesztek a </w:t>
+      </w:r>
+      <w:proofErr w:type="spellStart"/>
+      <w:r>
+        <w:rPr>
+          <w:b/>
+          <w:i/>
+        </w:rPr>
+        <w:t>bin</w:t>
+      </w:r>
+      <w:proofErr w:type="spellEnd"/>
+      <w:r>
+        <w:rPr>
+          <w:b/>
+          <w:i/>
+        </w:rPr>
+        <w:t>\</w:t>
+      </w:r>
+      <w:proofErr w:type="spellStart"/>
+      <w:r>
+        <w:rPr>
+          <w:b/>
+          <w:i/>
+        </w:rPr>
+        <w:t>test</w:t>
+      </w:r>
+      <w:r>
+        <w:rPr>
+          <w:b/>
+          <w:i/>
+        </w:rPr>
+        <w:t>s</w:t>
+      </w:r>
+      <w:proofErr w:type="spellEnd"/>
+      <w:r>
+        <w:t xml:space="preserve"> mappában</w:t>
+      </w:r>
+    </w:p>
+    <w:p>
+      <w:r>
+        <w:t xml:space="preserve">Pályák a </w:t>
+      </w:r>
+      <w:proofErr w:type="spellStart"/>
+      <w:r>
+        <w:rPr>
+          <w:b/>
+          <w:i/>
+        </w:rPr>
+        <w:t>bin</w:t>
+      </w:r>
+      <w:proofErr w:type="spellEnd"/>
+      <w:r>
+        <w:rPr>
+          <w:b/>
+          <w:i/>
+        </w:rPr>
+        <w:t>\</w:t>
+      </w:r>
+      <w:proofErr w:type="spellStart"/>
+      <w:r>
+        <w:rPr>
+          <w:b/>
+          <w:i/>
+        </w:rPr>
+        <w:t>maps</w:t>
+      </w:r>
+      <w:proofErr w:type="spellEnd"/>
+      <w:r>
+        <w:rPr>
+          <w:b/>
+          <w:i/>
+        </w:rPr>
+        <w:t xml:space="preserve"> </w:t>
+      </w:r>
+      <w:r>
+        <w:t>mappában</w:t>
+      </w:r>
+    </w:p>
+    <w:p>
+      <w:pPr>
+        <w:rPr>
+          <w:lang w:val="en-US"/>
+        </w:rPr>
+      </w:pPr>
+      <w:proofErr w:type="spellStart"/>
+      <w:r>
+        <w:rPr>
+          <w:lang w:val="en-US"/>
+        </w:rPr>
+        <w:t>Elvárt</w:t>
+      </w:r>
+      <w:proofErr w:type="spellEnd"/>
+      <w:r>
+        <w:rPr>
+          <w:lang w:val="en-US"/>
+        </w:rPr>
+        <w:t xml:space="preserve"> </w:t>
+      </w:r>
+      <w:proofErr w:type="spellStart"/>
+      <w:r>
+        <w:rPr>
+          <w:lang w:val="en-US"/>
+        </w:rPr>
+        <w:t>kimenetek</w:t>
+      </w:r>
+      <w:proofErr w:type="spellEnd"/>
+      <w:r>
+        <w:rPr>
+          <w:lang w:val="en-US"/>
+        </w:rPr>
+        <w:t xml:space="preserve"> a </w:t>
+      </w:r>
+      <w:proofErr w:type="spellStart"/>
+      <w:r>
+        <w:rPr>
+          <w:b/>
+          <w:i/>
+          <w:lang w:val="en-US"/>
+        </w:rPr>
+        <w:t>expOuts</w:t>
+      </w:r>
+      <w:proofErr w:type="spellEnd"/>
+      <w:r>
+        <w:t xml:space="preserve"> mappában</w:t>
+      </w:r>
+    </w:p>
+    <w:p>
+      <w:pPr>
+        <w:rPr>
+          <w:b/>
+        </w:rPr>
+      </w:pPr>
+    </w:p>
+    <w:tbl>
+      <w:tblPr>
+        <w:tblW w:w="0" w:type="auto"/>
+        <w:tblBorders>
+          <w:top w:val="single" w:sz="4" w:space="0" w:color="auto"/>
+          <w:left w:val="single" w:sz="4" w:space="0" w:color="auto"/>
+          <w:bottom w:val="single" w:sz="4" w:space="0" w:color="auto"/>
+          <w:right w:val="single" w:sz="4" w:space="0" w:color="auto"/>
+          <w:insideH w:val="single" w:sz="4" w:space="0" w:color="auto"/>
+          <w:insideV w:val="single" w:sz="4" w:space="0" w:color="auto"/>
+        </w:tblBorders>
+        <w:tblLook w:val="01E0" w:firstRow="1" w:lastRow="1" w:firstColumn="1" w:lastColumn="1" w:noHBand="0" w:noVBand="0"/>
+      </w:tblPr>
+      <w:tblGrid>
+        <w:gridCol w:w="2785"/>
+        <w:gridCol w:w="843"/>
+        <w:gridCol w:w="1938"/>
+        <w:gridCol w:w="3496"/>
+      </w:tblGrid>
+      <w:tr>
+        <w:tc>
+          <w:tcPr>
+            <w:tcW w:w="2785" w:type="dxa"/>
+          </w:tcPr>
+          <w:p>
+            <w:pPr>
+              <w:jc w:val="center"/>
+              <w:rPr>
+                <w:b/>
+              </w:rPr>
+            </w:pPr>
+            <w:r>
+              <w:rPr>
+                <w:b/>
+              </w:rPr>
+              <w:t>Fájl neve</w:t>
+            </w:r>
+          </w:p>
+        </w:tc>
+        <w:tc>
+          <w:tcPr>
+            <w:tcW w:w="511" w:type="dxa"/>
+          </w:tcPr>
+          <w:p>
+            <w:pPr>
+              <w:jc w:val="center"/>
+              <w:rPr>
+                <w:b/>
+              </w:rPr>
+            </w:pPr>
+            <w:r>
+              <w:rPr>
+                <w:b/>
+              </w:rPr>
+              <w:t>Méret</w:t>
+            </w:r>
+          </w:p>
+        </w:tc>
+        <w:tc>
+          <w:tcPr>
+            <w:tcW w:w="0" w:type="auto"/>
+          </w:tcPr>
+          <w:p>
+            <w:pPr>
+              <w:jc w:val="center"/>
+              <w:rPr>
+                <w:b/>
+              </w:rPr>
+            </w:pPr>
+            <w:r>
+              <w:rPr>
+                <w:b/>
+              </w:rPr>
+              <w:t>Keletkezés ideje</w:t>
+            </w:r>
+          </w:p>
+        </w:tc>
+        <w:tc>
+          <w:tcPr>
+            <w:tcW w:w="0" w:type="auto"/>
+          </w:tcPr>
+          <w:p>
+            <w:pPr>
+              <w:jc w:val="center"/>
+              <w:rPr>
+                <w:b/>
+              </w:rPr>
+            </w:pPr>
+            <w:r>
+              <w:rPr>
+                <w:b/>
+              </w:rPr>
+              <w:t>Tartalom</w:t>
+            </w:r>
+          </w:p>
+        </w:tc>
+      </w:tr>
+      <w:tr>
+        <w:tc>
+          <w:tcPr>
+            <w:tcW w:w="2785" w:type="dxa"/>
+          </w:tcPr>
+          <w:p>
+            <w:r>
+              <w:t>test1</w:t>
+            </w:r>
+            <w:r>
+              <w:t>.txt</w:t>
+            </w:r>
+            <w:r>
+              <w:t xml:space="preserve"> </w:t>
+            </w:r>
+            <w:r>
+              <w:t>-</w:t>
+            </w:r>
+            <w:r>
+              <w:t xml:space="preserve"> </w:t>
+            </w:r>
+            <w:r>
+              <w:t>test21</w:t>
+            </w:r>
+            <w:r>
+              <w:t>.txt</w:t>
+            </w:r>
+          </w:p>
+        </w:tc>
+        <w:tc>
+          <w:tcPr>
+            <w:tcW w:w="511" w:type="dxa"/>
+          </w:tcPr>
+          <w:p>
+            <w:r>
+              <w:t>&lt;1KB</w:t>
+            </w:r>
+          </w:p>
+        </w:tc>
+        <w:tc>
+          <w:tcPr>
+            <w:tcW w:w="0" w:type="auto"/>
+          </w:tcPr>
+          <w:p>
+            <w:r>
+              <w:t>2018. 04. 2</w:t>
+            </w:r>
+            <w:r>
+              <w:t>3</w:t>
+            </w:r>
+            <w:r>
+              <w:t xml:space="preserve"> </w:t>
+            </w:r>
+            <w:r>
+              <w:t>~09</w:t>
+            </w:r>
+            <w:r>
+              <w:t>:</w:t>
+            </w:r>
+            <w:r>
+              <w:t>30</w:t>
+            </w:r>
+          </w:p>
+        </w:tc>
+        <w:tc>
+          <w:tcPr>
+            <w:tcW w:w="0" w:type="auto"/>
+          </w:tcPr>
+          <w:p>
+            <w:r>
+              <w:t>Előre megírt tesztek</w:t>
+            </w:r>
+          </w:p>
+        </w:tc>
+      </w:tr>
+      <w:tr>
+        <w:tc>
+          <w:tcPr>
+            <w:tcW w:w="2785" w:type="dxa"/>
+          </w:tcPr>
+          <w:p>
+            <w:r>
+              <w:t>exp_test1</w:t>
+            </w:r>
+            <w:r>
+              <w:t>- exp_test21.txt</w:t>
+            </w:r>
+          </w:p>
+        </w:tc>
+        <w:tc>
+          <w:tcPr>
+            <w:tcW w:w="511" w:type="dxa"/>
+          </w:tcPr>
+          <w:p>
+            <w:r>
+              <w:t>&lt;1K</w:t>
+            </w:r>
+            <w:r>
+              <w:t>B</w:t>
+            </w:r>
+          </w:p>
+        </w:tc>
+        <w:tc>
+          <w:tcPr>
+            <w:tcW w:w="0" w:type="auto"/>
+          </w:tcPr>
+          <w:p>
+            <w:r>
+              <w:t>2018. 04. 2</w:t>
+            </w:r>
+            <w:r>
+              <w:t>3</w:t>
+            </w:r>
+            <w:r>
+              <w:t xml:space="preserve"> </w:t>
+            </w:r>
+            <w:r>
+              <w:t>~</w:t>
+            </w:r>
+            <w:r>
+              <w:t>10</w:t>
+            </w:r>
+            <w:r>
+              <w:t>:</w:t>
+            </w:r>
+            <w:r>
+              <w:t>0</w:t>
+            </w:r>
+            <w:r>
+              <w:t>0</w:t>
+            </w:r>
+          </w:p>
+        </w:tc>
+        <w:tc>
+          <w:tcPr>
+            <w:tcW w:w="0" w:type="auto"/>
+          </w:tcPr>
+          <w:p>
+            <w:r>
+              <w:t>Az előre megírt tesztek elvárt kimenetelei</w:t>
+            </w:r>
+          </w:p>
+        </w:tc>
+      </w:tr>
+    </w:tbl>
+    <w:p/>
+    <w:p>
       <w:pPr>
         <w:pStyle w:val="Cmsor3"/>
       </w:pPr>
@@ -1028,6 +1530,14 @@
         <w:t>mkdir</w:t>
       </w:r>
       <w:proofErr w:type="spellEnd"/>
+      <w:r>
+        <w:t xml:space="preserve"> </w:t>
+      </w:r>
+      <w:proofErr w:type="spellStart"/>
+      <w:r>
+        <w:t>bin</w:t>
+      </w:r>
+      <w:proofErr w:type="spellEnd"/>
     </w:p>
     <w:p>
       <w:pPr>
@@ -1092,84 +1602,1274 @@
     </w:p>
     <w:p>
       <w:pPr>
-        <w:pStyle w:val="Cmsor3"/>
-      </w:pPr>
-      <w:r>
-        <w:t>Futtatás</w:t>
-      </w:r>
-    </w:p>
-    <w:p>
-      <w:pPr>
-        <w:jc w:val="both"/>
-      </w:pPr>
-      <w:r>
-        <w:t>Az előző parancsok kiadása után, köztes parancs nélkül, kiadva a következő parancsokat a játék elindítható. Elindítás után a tesztparancsokkal használható.</w:t>
-      </w:r>
-      <w:r>
-        <w:t xml:space="preserve"> A</w:t>
-      </w:r>
-      <w:r>
-        <w:t xml:space="preserve">z elkészült pályákat előre, kézzel a </w:t>
-      </w:r>
-      <w:proofErr w:type="spellStart"/>
-      <w:r>
+        <w:pStyle w:val="Code"/>
+      </w:pPr>
+    </w:p>
+    <w:p>
+      <w:pPr>
+        <w:pStyle w:val="Code"/>
+      </w:pPr>
+      <w:r>
+        <w:rPr>
+          <w:b/>
+        </w:rPr>
+        <w:t>FONTOS</w:t>
+      </w:r>
+      <w:r>
+        <w:t xml:space="preserve">: A </w:t>
+      </w:r>
+      <w:r>
+        <w:rPr>
+          <w:b/>
+          <w:i/>
+        </w:rPr>
+        <w:t xml:space="preserve">logs, </w:t>
+      </w:r>
+      <w:proofErr w:type="spellStart"/>
+      <w:r>
+        <w:rPr>
+          <w:b/>
+          <w:i/>
+        </w:rPr>
+        <w:t>maps</w:t>
+      </w:r>
+      <w:proofErr w:type="spellEnd"/>
+      <w:r>
+        <w:rPr>
+          <w:b/>
+          <w:i/>
+        </w:rPr>
+        <w:t xml:space="preserve">, </w:t>
+      </w:r>
+      <w:proofErr w:type="spellStart"/>
+      <w:r>
+        <w:rPr>
+          <w:b/>
+          <w:i/>
+        </w:rPr>
+        <w:t>tests</w:t>
+      </w:r>
+      <w:proofErr w:type="spellEnd"/>
+      <w:r>
+        <w:t xml:space="preserve"> mappák a </w:t>
+      </w:r>
+      <w:proofErr w:type="spellStart"/>
+      <w:r>
+        <w:rPr>
+          <w:b/>
+          <w:i/>
+        </w:rPr>
         <w:t>bin</w:t>
       </w:r>
       <w:proofErr w:type="spellEnd"/>
       <w:r>
-        <w:t xml:space="preserve"> mappába kell másolni. Ez érvényes a </w:t>
-      </w:r>
-      <w:r>
-        <w:t>megírt tesztesetekre is.</w:t>
-      </w:r>
-    </w:p>
-    <w:p/>
-    <w:p>
-      <w:pPr>
-        <w:pStyle w:val="Code"/>
-      </w:pPr>
-      <w:r>
-        <w:t>cd</w:t>
-      </w:r>
-      <w:proofErr w:type="gramStart"/>
-      <w:r>
-        <w:t xml:space="preserve"> ..</w:t>
-      </w:r>
-      <w:proofErr w:type="gramEnd"/>
-      <w:r>
-        <w:t>/</w:t>
-      </w:r>
-      <w:proofErr w:type="spellStart"/>
-      <w:r>
-        <w:t>bin</w:t>
-      </w:r>
-      <w:proofErr w:type="spellEnd"/>
-    </w:p>
-    <w:p>
-      <w:pPr>
-        <w:pStyle w:val="Code"/>
-      </w:pPr>
-      <w:r>
-        <w:t xml:space="preserve">java </w:t>
-      </w:r>
-      <w:proofErr w:type="spellStart"/>
-      <w:r>
-        <w:t>prot</w:t>
-      </w:r>
-      <w:r>
-        <w:t>o</w:t>
+        <w:t>-be másolandók</w:t>
       </w:r>
       <w:bookmarkStart w:id="0" w:name="_GoBack"/>
       <w:bookmarkEnd w:id="0"/>
-      <w:proofErr w:type="spellEnd"/>
+      <w:r>
+        <w:t>, különben futáskor nem találja a hivatkozott fájlokat</w:t>
+      </w:r>
+      <w:r>
+        <w:t xml:space="preserve"> és óriási </w:t>
+      </w:r>
+      <w:proofErr w:type="spellStart"/>
+      <w:r>
+        <w:t>exceptionok</w:t>
+      </w:r>
+      <w:proofErr w:type="spellEnd"/>
+      <w:r>
+        <w:t xml:space="preserve"> repkednek</w:t>
+      </w:r>
+      <w:r>
+        <w:t>.</w:t>
+      </w:r>
+    </w:p>
+    <w:p>
+      <w:pPr>
+        <w:pStyle w:val="Cmsor3"/>
+      </w:pPr>
+      <w:r>
+        <w:t>Futtatás</w:t>
+      </w:r>
+    </w:p>
+    <w:p>
+      <w:pPr>
+        <w:jc w:val="both"/>
+      </w:pPr>
+      <w:r>
+        <w:t>Az előző parancsok kiadása után, köztes parancs nélkül, kiadva a következő parancsokat a játék elindítható. Elindítás után a tesztparancsokkal használható.</w:t>
+      </w:r>
+      <w:r>
+        <w:t xml:space="preserve"> A</w:t>
+      </w:r>
+      <w:r>
+        <w:t xml:space="preserve">z elkészült pályákat előre, kézzel a </w:t>
+      </w:r>
+      <w:proofErr w:type="spellStart"/>
+      <w:r>
+        <w:t>bin</w:t>
+      </w:r>
+      <w:proofErr w:type="spellEnd"/>
+      <w:r>
+        <w:t xml:space="preserve"> mappába kell másolni. Ez érvényes a </w:t>
+      </w:r>
+      <w:r>
+        <w:t>megírt tesztesetekre is.</w:t>
+      </w:r>
+    </w:p>
+    <w:p/>
+    <w:p>
+      <w:pPr>
+        <w:pStyle w:val="Code"/>
+      </w:pPr>
+      <w:r>
+        <w:t>cd</w:t>
+      </w:r>
+      <w:proofErr w:type="gramStart"/>
+      <w:r>
+        <w:t xml:space="preserve"> ..</w:t>
+      </w:r>
+      <w:proofErr w:type="gramEnd"/>
       <w:r>
         <w:t>/</w:t>
       </w:r>
       <w:proofErr w:type="spellStart"/>
       <w:r>
+        <w:t>bin</w:t>
+      </w:r>
+      <w:proofErr w:type="spellEnd"/>
+    </w:p>
+    <w:p>
+      <w:pPr>
+        <w:pStyle w:val="Code"/>
+      </w:pPr>
+      <w:r>
+        <w:t xml:space="preserve">java </w:t>
+      </w:r>
+      <w:proofErr w:type="spellStart"/>
+      <w:r>
+        <w:t>prot</w:t>
+      </w:r>
+      <w:r>
+        <w:t>o</w:t>
+      </w:r>
+      <w:proofErr w:type="spellEnd"/>
+      <w:r>
+        <w:t>/</w:t>
+      </w:r>
+      <w:proofErr w:type="spellStart"/>
+      <w:r>
         <w:t>Proto</w:t>
       </w:r>
       <w:proofErr w:type="spellEnd"/>
+    </w:p>
+    <w:p>
+      <w:pPr>
+        <w:pStyle w:val="Code"/>
+      </w:pPr>
+    </w:p>
+    <w:p>
+      <w:pPr>
+        <w:pStyle w:val="Cmsor20"/>
+      </w:pPr>
+      <w:r>
+        <w:t xml:space="preserve"> </w:t>
+      </w:r>
+      <w:r>
+        <w:tab/>
+      </w:r>
+      <w:r>
+        <w:tab/>
+        <w:t>Használati útmutató</w:t>
+      </w:r>
+    </w:p>
+    <w:p>
+      <w:r>
+        <w:t xml:space="preserve">Futtatás után a program már kezelhető a parancsokkal, amik részletesen a </w:t>
+      </w:r>
+      <w:r>
+        <w:rPr>
+          <w:b/>
+          <w:i/>
+        </w:rPr>
+        <w:t>07_Prototípus koncepciója</w:t>
+      </w:r>
+      <w:r>
+        <w:t xml:space="preserve"> </w:t>
+      </w:r>
+      <w:r>
+        <w:t>dokumentumban vannak leírva.</w:t>
+      </w:r>
+    </w:p>
+    <w:p/>
+    <w:p>
+      <w:pPr>
+        <w:rPr>
+          <w:b/>
+        </w:rPr>
+      </w:pPr>
+      <w:r>
+        <w:rPr>
+          <w:b/>
+        </w:rPr>
+        <w:t xml:space="preserve">Tesztelés </w:t>
+      </w:r>
+      <w:r>
+        <w:rPr>
+          <w:b/>
+          <w:u w:val="single"/>
+        </w:rPr>
+        <w:t>előre megírt</w:t>
+      </w:r>
+      <w:r>
+        <w:rPr>
+          <w:b/>
+        </w:rPr>
+        <w:t xml:space="preserve"> </w:t>
+      </w:r>
+      <w:r>
+        <w:rPr>
+          <w:b/>
+        </w:rPr>
+        <w:t>(</w:t>
+      </w:r>
+      <w:proofErr w:type="spellStart"/>
+      <w:r>
+        <w:rPr>
+          <w:b/>
+        </w:rPr>
+        <w:t>jgoldfisch</w:t>
+      </w:r>
+      <w:proofErr w:type="spellEnd"/>
+      <w:r>
+        <w:rPr>
+          <w:b/>
+        </w:rPr>
+        <w:t xml:space="preserve"> csapat által) </w:t>
+      </w:r>
+      <w:r>
+        <w:rPr>
+          <w:b/>
+        </w:rPr>
+        <w:t>tesztekkel:</w:t>
+      </w:r>
+    </w:p>
+    <w:p>
+      <w:r>
+        <w:t xml:space="preserve">Az előre megírt tesztek letöltés után már a </w:t>
+      </w:r>
+      <w:proofErr w:type="spellStart"/>
+      <w:r>
+        <w:rPr>
+          <w:b/>
+          <w:i/>
+        </w:rPr>
+        <w:t>tests</w:t>
+      </w:r>
+      <w:proofErr w:type="spellEnd"/>
+      <w:r>
+        <w:t xml:space="preserve"> mappában vannak, részletes leírásuk a </w:t>
+      </w:r>
+      <w:r>
+        <w:rPr>
+          <w:b/>
+          <w:i/>
+        </w:rPr>
+        <w:t>08_Részletes tervek</w:t>
+      </w:r>
+      <w:r>
+        <w:t xml:space="preserve"> dokumentumban található a </w:t>
+      </w:r>
+      <w:r>
+        <w:rPr>
+          <w:b/>
+          <w:i/>
+        </w:rPr>
+        <w:t>8.2</w:t>
+      </w:r>
+      <w:r>
+        <w:t>-es pont alatt és számozásuk és sorrendjük megegyezik (pl. 8.2.</w:t>
+      </w:r>
+      <w:r>
+        <w:rPr>
+          <w:b/>
+        </w:rPr>
+        <w:t>3</w:t>
+      </w:r>
+      <w:r>
+        <w:t>-mas leírt teszt a test</w:t>
+      </w:r>
+      <w:r>
+        <w:rPr>
+          <w:b/>
+        </w:rPr>
+        <w:t>3</w:t>
+      </w:r>
+      <w:r>
+        <w:t>.txt)</w:t>
+      </w:r>
+    </w:p>
+    <w:p>
+      <w:pPr>
+        <w:rPr>
+          <w:b/>
+        </w:rPr>
+      </w:pPr>
+    </w:p>
+    <w:p>
+      <w:pPr>
+        <w:jc w:val="both"/>
+      </w:pPr>
+      <w:r>
+        <w:t xml:space="preserve">Ahhoz, hogy az előre megírt teszteket futtatni tudjuk, kevés dolgunk van. A </w:t>
+      </w:r>
+      <w:proofErr w:type="spellStart"/>
+      <w:r>
+        <w:rPr>
+          <w:b/>
+        </w:rPr>
+        <w:t>run</w:t>
+      </w:r>
+      <w:proofErr w:type="spellEnd"/>
+      <w:r>
+        <w:rPr>
+          <w:b/>
+        </w:rPr>
+        <w:t xml:space="preserve">-test &lt;testfájl&gt; </w:t>
+      </w:r>
+      <w:r>
+        <w:t>parancs</w:t>
+      </w:r>
+      <w:r>
+        <w:t>ot beírva és végrehajtva a standard kimeneten láthatjuk is az eredményt, DE minden már meglévő, előre megírt (</w:t>
+      </w:r>
+      <w:proofErr w:type="spellStart"/>
+      <w:r>
+        <w:t>jgoldfisch</w:t>
+      </w:r>
+      <w:proofErr w:type="spellEnd"/>
+      <w:r>
+        <w:t xml:space="preserve"> csapat által)</w:t>
+      </w:r>
+      <w:r>
+        <w:t xml:space="preserve"> t</w:t>
+      </w:r>
+      <w:r>
+        <w:t xml:space="preserve">eszteset </w:t>
+      </w:r>
+      <w:proofErr w:type="spellStart"/>
+      <w:r>
+        <w:t>logol</w:t>
+      </w:r>
+      <w:proofErr w:type="spellEnd"/>
+      <w:r>
+        <w:t xml:space="preserve"> egy adott fájlba</w:t>
+      </w:r>
+      <w:r>
+        <w:t>, aminek a neve log_</w:t>
+      </w:r>
+      <w:r>
+        <w:rPr>
+          <w:i/>
+        </w:rPr>
+        <w:t>teszteset-neve</w:t>
+      </w:r>
+      <w:r>
+        <w:t>.txt</w:t>
+      </w:r>
+      <w:r>
+        <w:t xml:space="preserve"> és a </w:t>
+      </w:r>
+      <w:r>
+        <w:rPr>
+          <w:b/>
+          <w:i/>
+        </w:rPr>
+        <w:t>logs</w:t>
+      </w:r>
+      <w:r>
+        <w:t xml:space="preserve"> mappában fog létrejönni.</w:t>
+      </w:r>
+    </w:p>
+    <w:p>
+      <w:pPr>
+        <w:jc w:val="both"/>
+      </w:pPr>
+    </w:p>
+    <w:p>
+      <w:pPr>
+        <w:jc w:val="both"/>
+      </w:pPr>
+      <w:r>
+        <w:tab/>
+      </w:r>
+      <w:r>
+        <w:rPr>
+          <w:b/>
+        </w:rPr>
+        <w:t>Példa:</w:t>
+      </w:r>
+      <w:r>
+        <w:t xml:space="preserve">(A </w:t>
+      </w:r>
+      <w:proofErr w:type="spellStart"/>
+      <w:r>
+        <w:t>bin</w:t>
+      </w:r>
+      <w:proofErr w:type="spellEnd"/>
+      <w:r>
+        <w:t xml:space="preserve"> mappában vagyunk és a </w:t>
+      </w:r>
+      <w:r>
+        <w:rPr>
+          <w:i/>
+        </w:rPr>
+        <w:t>java</w:t>
+      </w:r>
+      <w:r>
+        <w:rPr>
+          <w:i/>
+        </w:rPr>
+        <w:t xml:space="preserve"> </w:t>
+      </w:r>
+      <w:proofErr w:type="spellStart"/>
+      <w:r>
+        <w:rPr>
+          <w:i/>
+        </w:rPr>
+        <w:t>proto</w:t>
+      </w:r>
+      <w:proofErr w:type="spellEnd"/>
+      <w:r>
+        <w:rPr>
+          <w:i/>
+        </w:rPr>
+        <w:t>/</w:t>
+      </w:r>
+      <w:proofErr w:type="spellStart"/>
+      <w:r>
+        <w:rPr>
+          <w:i/>
+        </w:rPr>
+        <w:t>Proto</w:t>
+      </w:r>
+      <w:proofErr w:type="spellEnd"/>
+      <w:r>
+        <w:t xml:space="preserve"> paranccsal futtatunk)</w:t>
+      </w:r>
+    </w:p>
+    <w:p>
+      <w:pPr>
+        <w:jc w:val="both"/>
+      </w:pPr>
+      <w:r>
+        <w:tab/>
+      </w:r>
+    </w:p>
+    <w:p>
+      <w:pPr>
+        <w:jc w:val="both"/>
+        <w:rPr>
+          <w:b/>
+          <w:i/>
+        </w:rPr>
+      </w:pPr>
+      <w:r>
+        <w:lastRenderedPageBreak/>
+        <w:tab/>
+      </w:r>
+      <w:proofErr w:type="spellStart"/>
+      <w:r>
+        <w:rPr>
+          <w:b/>
+          <w:i/>
+        </w:rPr>
+        <w:t>run</w:t>
+      </w:r>
+      <w:proofErr w:type="spellEnd"/>
+      <w:r>
+        <w:rPr>
+          <w:b/>
+          <w:i/>
+        </w:rPr>
+        <w:t>-test test1.txt</w:t>
+      </w:r>
+    </w:p>
+    <w:p>
+      <w:pPr>
+        <w:jc w:val="both"/>
+        <w:rPr>
+          <w:b/>
+          <w:i/>
+        </w:rPr>
+      </w:pPr>
+    </w:p>
+    <w:p>
+      <w:pPr>
+        <w:ind w:left="708"/>
+        <w:jc w:val="both"/>
+      </w:pPr>
+      <w:r>
+        <w:t xml:space="preserve">Ekkor lefut az adott teszt, keletkezik egy logfájl a </w:t>
+      </w:r>
+      <w:r>
+        <w:rPr>
+          <w:b/>
+          <w:i/>
+        </w:rPr>
+        <w:t>logs</w:t>
+      </w:r>
+      <w:r>
+        <w:rPr>
+          <w:b/>
+          <w:i/>
+        </w:rPr>
+        <w:t xml:space="preserve"> </w:t>
+      </w:r>
+      <w:r>
+        <w:t xml:space="preserve">mappában </w:t>
+      </w:r>
+      <w:r>
+        <w:rPr>
+          <w:i/>
+        </w:rPr>
+        <w:t>log_test1.txt</w:t>
+      </w:r>
+      <w:r>
+        <w:t xml:space="preserve"> néven</w:t>
+      </w:r>
+      <w:r>
+        <w:t xml:space="preserve">, ezt össze tudjuk hasonlítani az </w:t>
+      </w:r>
+      <w:proofErr w:type="spellStart"/>
+      <w:r>
+        <w:rPr>
+          <w:b/>
+          <w:i/>
+        </w:rPr>
+        <w:t>expectedOuts</w:t>
+      </w:r>
+      <w:proofErr w:type="spellEnd"/>
+      <w:r>
+        <w:t xml:space="preserve"> mappában lévő </w:t>
+      </w:r>
+      <w:r>
+        <w:rPr>
+          <w:i/>
+        </w:rPr>
+        <w:t>exp_test1.txt</w:t>
+      </w:r>
+      <w:r>
+        <w:rPr>
+          <w:i/>
+        </w:rPr>
+        <w:t>-</w:t>
+      </w:r>
+      <w:r>
+        <w:t>vel</w:t>
+      </w:r>
+      <w:r>
+        <w:t xml:space="preserve">, akár szemmel akár a mellékelt összehasonlító programmal, </w:t>
+      </w:r>
+      <w:r>
+        <w:rPr>
+          <w:b/>
+        </w:rPr>
+        <w:t>leírást lásd lentebb</w:t>
+      </w:r>
+      <w:r>
+        <w:t>.</w:t>
+      </w:r>
+    </w:p>
+    <w:p>
+      <w:pPr>
+        <w:jc w:val="both"/>
+      </w:pPr>
+    </w:p>
+    <w:p>
+      <w:pPr>
+        <w:jc w:val="both"/>
+      </w:pPr>
+      <w:r>
+        <w:t xml:space="preserve">Minden előre meglévő tesztesethez tartozik egy elvárt kimenet fájl is, az </w:t>
+      </w:r>
+      <w:proofErr w:type="spellStart"/>
+      <w:r>
+        <w:rPr>
+          <w:b/>
+          <w:i/>
+        </w:rPr>
+        <w:t>expectedOuts</w:t>
+      </w:r>
+      <w:proofErr w:type="spellEnd"/>
+      <w:r>
+        <w:t xml:space="preserve"> mappában.</w:t>
+      </w:r>
+    </w:p>
+    <w:p>
+      <w:pPr>
+        <w:jc w:val="both"/>
+      </w:pPr>
+    </w:p>
+    <w:p>
+      <w:pPr>
+        <w:jc w:val="both"/>
+      </w:pPr>
+      <w:r>
+        <w:t xml:space="preserve">+Infó: az előre megírt tesztesetekben a </w:t>
+      </w:r>
+      <w:r>
+        <w:rPr>
+          <w:i/>
+        </w:rPr>
+        <w:t>log &lt;logfájl&gt;</w:t>
+      </w:r>
+      <w:r>
+        <w:rPr>
+          <w:i/>
+        </w:rPr>
+        <w:t xml:space="preserve"> </w:t>
+      </w:r>
+      <w:r>
+        <w:t xml:space="preserve">parancs szolgál azért, hogy létrejöjjön egy logfájl a </w:t>
+      </w:r>
+      <w:r>
+        <w:rPr>
+          <w:b/>
+          <w:i/>
+        </w:rPr>
+        <w:t xml:space="preserve">logs </w:t>
+      </w:r>
+      <w:r>
+        <w:t>mappában.</w:t>
+      </w:r>
+    </w:p>
+    <w:p>
+      <w:pPr>
+        <w:jc w:val="both"/>
+      </w:pPr>
+    </w:p>
+    <w:p>
+      <w:pPr>
+        <w:jc w:val="both"/>
+      </w:pPr>
+      <w:r>
+        <w:rPr>
+          <w:b/>
+        </w:rPr>
+        <w:t>Saját pályák létrehozása</w:t>
+      </w:r>
+    </w:p>
+    <w:p>
+      <w:pPr>
+        <w:jc w:val="both"/>
+      </w:pPr>
+      <w:r>
+        <w:t xml:space="preserve">Saját pályához egy </w:t>
+      </w:r>
+      <w:proofErr w:type="spellStart"/>
+      <w:r>
+        <w:t>txt</w:t>
+      </w:r>
+      <w:proofErr w:type="spellEnd"/>
+      <w:r>
+        <w:t xml:space="preserve"> pályafájlt kell létrehoznunk a </w:t>
+      </w:r>
+      <w:proofErr w:type="spellStart"/>
+      <w:r>
+        <w:t>maps</w:t>
+      </w:r>
+      <w:proofErr w:type="spellEnd"/>
+      <w:r>
+        <w:t xml:space="preserve"> mappában (már találhatóak itt pályák az előre megírt tesztekhez). A </w:t>
+      </w:r>
+      <w:r>
+        <w:t xml:space="preserve">pályák szemantikája meglehetősen egyszerű, részletesen elmagyarázva a </w:t>
+      </w:r>
+      <w:r>
+        <w:rPr>
+          <w:b/>
+          <w:i/>
+        </w:rPr>
+        <w:t>07_Prototípus koncepciója</w:t>
+      </w:r>
+      <w:r>
+        <w:t xml:space="preserve"> dokumentumban (NEM kell a sorok elejére szám)</w:t>
+      </w:r>
+      <w:r>
+        <w:t xml:space="preserve">. </w:t>
+      </w:r>
+      <w:proofErr w:type="spellStart"/>
+      <w:r>
+        <w:t>Mintául</w:t>
+      </w:r>
+      <w:proofErr w:type="spellEnd"/>
+      <w:r>
+        <w:t xml:space="preserve"> szolgálhatnak a meglévő pályák.</w:t>
+      </w:r>
+    </w:p>
+    <w:p>
+      <w:pPr>
+        <w:jc w:val="both"/>
+      </w:pPr>
+    </w:p>
+    <w:p>
+      <w:pPr>
+        <w:ind w:firstLine="708"/>
+        <w:jc w:val="both"/>
+      </w:pPr>
+      <w:proofErr w:type="spellStart"/>
+      <w:proofErr w:type="gramStart"/>
+      <w:r>
+        <w:rPr>
+          <w:b/>
+        </w:rPr>
+        <w:t>tl;dr</w:t>
+      </w:r>
+      <w:proofErr w:type="spellEnd"/>
+      <w:proofErr w:type="gramEnd"/>
+      <w:r>
+        <w:rPr>
+          <w:b/>
+        </w:rPr>
+        <w:t xml:space="preserve"> </w:t>
+      </w:r>
+      <w:r>
+        <w:rPr>
+          <w:b/>
+        </w:rPr>
+        <w:t xml:space="preserve">– </w:t>
+      </w:r>
+      <w:r>
+        <w:t xml:space="preserve">Minden sor [ és ] között, elemek között szóköz, elemek betűje nagybetűvel, betűk magukért beszélnek, kivéve az </w:t>
+      </w:r>
+      <w:r>
+        <w:rPr>
+          <w:b/>
+          <w:i/>
+        </w:rPr>
+        <w:t>X</w:t>
+      </w:r>
+      <w:r>
+        <w:t xml:space="preserve"> – </w:t>
+      </w:r>
+      <w:proofErr w:type="spellStart"/>
+      <w:r>
+        <w:t>SimpleField</w:t>
+      </w:r>
+      <w:proofErr w:type="spellEnd"/>
+      <w:r>
+        <w:t xml:space="preserve">, és a </w:t>
+      </w:r>
+      <w:r>
+        <w:rPr>
+          <w:b/>
+          <w:i/>
+        </w:rPr>
+        <w:t>Számok</w:t>
+      </w:r>
+      <w:r>
+        <w:t xml:space="preserve"> – Ezek a munkások, a szám pedig a nevükben szereplő azonosító.</w:t>
+      </w:r>
+    </w:p>
+    <w:p>
+      <w:pPr>
+        <w:jc w:val="both"/>
+      </w:pPr>
+    </w:p>
+    <w:p>
+      <w:pPr>
+        <w:jc w:val="both"/>
+      </w:pPr>
+      <w:r>
+        <w:rPr>
+          <w:b/>
+        </w:rPr>
+        <w:t>Saját tesztek írása</w:t>
+      </w:r>
+    </w:p>
+    <w:p>
+      <w:pPr>
+        <w:jc w:val="both"/>
+      </w:pPr>
+      <w:r>
+        <w:t xml:space="preserve">Saját teszthez egy </w:t>
+      </w:r>
+      <w:proofErr w:type="spellStart"/>
+      <w:r>
+        <w:t>txt</w:t>
+      </w:r>
+      <w:proofErr w:type="spellEnd"/>
+      <w:r>
+        <w:t xml:space="preserve"> tesztfájlt kell létrehoznunk a </w:t>
+      </w:r>
+      <w:proofErr w:type="spellStart"/>
+      <w:r>
+        <w:rPr>
+          <w:b/>
+          <w:i/>
+        </w:rPr>
+        <w:t>tests</w:t>
+      </w:r>
+      <w:proofErr w:type="spellEnd"/>
+      <w:r>
+        <w:t xml:space="preserve"> mappában (találhatóak már itt tesztek). A tesztek szemantikája meglehetősen egyszerű, részletesen elmagyarázva a </w:t>
+      </w:r>
+      <w:r>
+        <w:rPr>
+          <w:b/>
+          <w:i/>
+        </w:rPr>
+        <w:t>07_Prototípus koncepciója</w:t>
+      </w:r>
+      <w:r>
+        <w:t xml:space="preserve"> dokumentumban (NEM kell a sorok elejére szám). </w:t>
+      </w:r>
+      <w:proofErr w:type="spellStart"/>
+      <w:r>
+        <w:t>Mintául</w:t>
+      </w:r>
+      <w:proofErr w:type="spellEnd"/>
+      <w:r>
+        <w:t xml:space="preserve"> szolgálhatnak a meglévő </w:t>
+      </w:r>
+      <w:r>
+        <w:t>teszte</w:t>
+      </w:r>
+      <w:r>
+        <w:t>k</w:t>
+      </w:r>
+      <w:r>
+        <w:t>.</w:t>
+      </w:r>
+    </w:p>
+    <w:p>
+      <w:pPr>
+        <w:jc w:val="both"/>
+      </w:pPr>
+    </w:p>
+    <w:p>
+      <w:pPr>
+        <w:jc w:val="both"/>
+      </w:pPr>
+      <w:r>
+        <w:t xml:space="preserve">+Infó: Célszerű a saját teszteket </w:t>
+      </w:r>
+      <w:proofErr w:type="spellStart"/>
+      <w:r>
+        <w:rPr>
+          <w:i/>
+        </w:rPr>
+        <w:t>exit</w:t>
+      </w:r>
+      <w:proofErr w:type="spellEnd"/>
+      <w:r>
+        <w:t xml:space="preserve"> paranccsal zárni, ekkor ugyanis a program futása is befejeződik, így újra futtatva (</w:t>
+      </w:r>
+      <w:r>
+        <w:rPr>
+          <w:i/>
+        </w:rPr>
+        <w:t xml:space="preserve">java </w:t>
+      </w:r>
+      <w:proofErr w:type="spellStart"/>
+      <w:r>
+        <w:rPr>
+          <w:i/>
+        </w:rPr>
+        <w:t>proto</w:t>
+      </w:r>
+      <w:proofErr w:type="spellEnd"/>
+      <w:r>
+        <w:rPr>
+          <w:i/>
+        </w:rPr>
+        <w:t>/</w:t>
+      </w:r>
+      <w:proofErr w:type="spellStart"/>
+      <w:r>
+        <w:rPr>
+          <w:i/>
+        </w:rPr>
+        <w:t>Proto</w:t>
+      </w:r>
+      <w:proofErr w:type="spellEnd"/>
+      <w:r>
+        <w:t>)</w:t>
+      </w:r>
+      <w:r>
+        <w:t xml:space="preserve"> frissen próbálkozhatunk, nem kell gondolkodni, hogy melyik pálya van betöltve, és az objektumok esetlegesen milyen áll</w:t>
+      </w:r>
+      <w:r>
+        <w:t>a</w:t>
+      </w:r>
+      <w:r>
+        <w:t>potban vannak</w:t>
+      </w:r>
+      <w:r>
+        <w:t>.</w:t>
+      </w:r>
+    </w:p>
+    <w:p>
+      <w:pPr>
+        <w:jc w:val="both"/>
+      </w:pPr>
+    </w:p>
+    <w:p>
+      <w:pPr>
+        <w:jc w:val="both"/>
+      </w:pPr>
+      <w:r>
+        <w:rPr>
+          <w:b/>
+        </w:rPr>
+        <w:t>Elvárt kimenetek</w:t>
+      </w:r>
+    </w:p>
+    <w:p>
+      <w:pPr>
+        <w:jc w:val="both"/>
+      </w:pPr>
+      <w:r>
+        <w:t>Sajnos az elvárt kimeneteket nekünk kell megírni, hiszen úgy tesztelhető ezzel a program kimenete, ha ezek az elvárt kimenetek hibátlanok, ami csakis, akkor biztosítható, ha hibátlan, precíz, perfekt munkával</w:t>
+      </w:r>
+      <w:r>
+        <w:t>, töretlen lelkesedéssel</w:t>
+      </w:r>
+      <w:r>
+        <w:t xml:space="preserve"> </w:t>
+      </w:r>
+      <w:r>
+        <w:rPr>
+          <w:b/>
+        </w:rPr>
+        <w:t>mi tesztelők</w:t>
+      </w:r>
+      <w:r>
+        <w:t xml:space="preserve"> </w:t>
+      </w:r>
+      <w:r>
+        <w:t>írjuk</w:t>
+      </w:r>
+      <w:r>
+        <w:t xml:space="preserve"> meg őket.</w:t>
+      </w:r>
+    </w:p>
+    <w:p>
+      <w:pPr>
+        <w:jc w:val="both"/>
+      </w:pPr>
+    </w:p>
+    <w:p>
+      <w:pPr>
+        <w:jc w:val="both"/>
+        <w:rPr>
+          <w:b/>
+          <w:sz w:val="28"/>
+          <w:szCs w:val="28"/>
+        </w:rPr>
+      </w:pPr>
+      <w:proofErr w:type="spellStart"/>
+      <w:r>
+        <w:rPr>
+          <w:b/>
+          <w:sz w:val="28"/>
+          <w:szCs w:val="28"/>
+        </w:rPr>
+        <w:t>File</w:t>
+      </w:r>
+      <w:r>
+        <w:rPr>
+          <w:b/>
+          <w:sz w:val="28"/>
+          <w:szCs w:val="28"/>
+        </w:rPr>
+        <w:t>Compare</w:t>
+      </w:r>
+      <w:proofErr w:type="spellEnd"/>
+      <w:r>
+        <w:rPr>
+          <w:b/>
+          <w:sz w:val="28"/>
+          <w:szCs w:val="28"/>
+        </w:rPr>
+        <w:t xml:space="preserve"> program használati útmutató</w:t>
+      </w:r>
+    </w:p>
+    <w:p>
+      <w:pPr>
+        <w:jc w:val="both"/>
+      </w:pPr>
+      <w:r>
+        <w:t>A log-ok és elvárt kimenetek egyszerű összehasonlítására szolgáló program, megadva neki két fájlt</w:t>
+      </w:r>
+    </w:p>
+    <w:p>
+      <w:pPr>
+        <w:jc w:val="both"/>
+      </w:pPr>
+    </w:p>
+    <w:p>
+      <w:pPr>
+        <w:jc w:val="both"/>
+        <w:rPr>
+          <w:b/>
+        </w:rPr>
+      </w:pPr>
+      <w:r>
+        <w:rPr>
+          <w:b/>
+        </w:rPr>
+        <w:t>Fordítás</w:t>
+      </w:r>
+    </w:p>
+    <w:p>
+      <w:pPr>
+        <w:jc w:val="both"/>
+      </w:pPr>
+      <w:r>
+        <w:t xml:space="preserve">A fordítás kezdetén a program mappájában vagyunk, vagyis abban a mappában, amit a feltöltött </w:t>
+      </w:r>
+      <w:proofErr w:type="spellStart"/>
+      <w:r>
+        <w:t>zip</w:t>
+      </w:r>
+      <w:proofErr w:type="spellEnd"/>
+      <w:r>
+        <w:t xml:space="preserve"> fájl tartalmaz. Kicsomagolás után ebbe a mappába lépve (</w:t>
+      </w:r>
+      <w:proofErr w:type="spellStart"/>
+      <w:r>
+        <w:rPr>
+          <w:i/>
+        </w:rPr>
+        <w:t>Fi</w:t>
+      </w:r>
+      <w:r>
+        <w:rPr>
+          <w:i/>
+        </w:rPr>
+        <w:t>le</w:t>
+      </w:r>
+      <w:r>
+        <w:rPr>
+          <w:i/>
+        </w:rPr>
+        <w:t>Compare</w:t>
+      </w:r>
+      <w:proofErr w:type="spellEnd"/>
+      <w:r>
+        <w:t xml:space="preserve">) egy </w:t>
+      </w:r>
+      <w:proofErr w:type="spellStart"/>
+      <w:r>
+        <w:t>src</w:t>
+      </w:r>
+      <w:proofErr w:type="spellEnd"/>
+      <w:r>
+        <w:t xml:space="preserve"> mappát kell látni. Az eddigi eljutást parancssorban a cd parancs használatával lehet elérni.</w:t>
+      </w:r>
+    </w:p>
+    <w:p>
+      <w:pPr>
+        <w:jc w:val="both"/>
+        <w:rPr>
+          <w:b/>
+        </w:rPr>
+      </w:pPr>
+    </w:p>
+    <w:p>
+      <w:pPr>
+        <w:pStyle w:val="Code"/>
+      </w:pPr>
+      <w:proofErr w:type="spellStart"/>
+      <w:r>
+        <w:t>mkdir</w:t>
+      </w:r>
+      <w:proofErr w:type="spellEnd"/>
+      <w:r>
+        <w:t xml:space="preserve"> </w:t>
+      </w:r>
+      <w:proofErr w:type="spellStart"/>
+      <w:r>
+        <w:t>bin</w:t>
+      </w:r>
+      <w:proofErr w:type="spellEnd"/>
+    </w:p>
+    <w:p>
+      <w:pPr>
+        <w:pStyle w:val="Code"/>
+      </w:pPr>
+      <w:r>
+        <w:t xml:space="preserve">cd </w:t>
+      </w:r>
+      <w:proofErr w:type="spellStart"/>
+      <w:r>
+        <w:t>src</w:t>
+      </w:r>
+      <w:proofErr w:type="spellEnd"/>
+    </w:p>
+    <w:p>
+      <w:pPr>
+        <w:jc w:val="both"/>
+      </w:pPr>
+      <w:proofErr w:type="spellStart"/>
+      <w:r>
+        <w:t>javac</w:t>
+      </w:r>
+      <w:proofErr w:type="spellEnd"/>
+      <w:r>
+        <w:t xml:space="preserve"> -</w:t>
+      </w:r>
+      <w:proofErr w:type="spellStart"/>
+      <w:r>
+        <w:t>encoding</w:t>
+      </w:r>
+      <w:proofErr w:type="spellEnd"/>
+      <w:r>
+        <w:t xml:space="preserve"> UTF-8 -d</w:t>
+      </w:r>
+      <w:proofErr w:type="gramStart"/>
+      <w:r>
+        <w:t xml:space="preserve"> ..</w:t>
+      </w:r>
+      <w:proofErr w:type="gramEnd"/>
+      <w:r>
+        <w:t>/</w:t>
+      </w:r>
+      <w:proofErr w:type="spellStart"/>
+      <w:r>
+        <w:t>bin</w:t>
+      </w:r>
+      <w:proofErr w:type="spellEnd"/>
+      <w:r>
+        <w:t xml:space="preserve"> *.java</w:t>
+      </w:r>
+    </w:p>
+    <w:p>
+      <w:pPr>
+        <w:jc w:val="both"/>
+        <w:rPr>
+          <w:b/>
+        </w:rPr>
+      </w:pPr>
+      <w:r>
+        <w:rPr>
+          <w:b/>
+        </w:rPr>
+        <w:lastRenderedPageBreak/>
+        <w:t>Futtatás</w:t>
+      </w:r>
+    </w:p>
+    <w:p>
+      <w:pPr>
+        <w:pStyle w:val="Code"/>
+      </w:pPr>
+      <w:r>
+        <w:t>cd</w:t>
+      </w:r>
+      <w:proofErr w:type="gramStart"/>
+      <w:r>
+        <w:t xml:space="preserve"> ..</w:t>
+      </w:r>
+      <w:proofErr w:type="gramEnd"/>
+      <w:r>
+        <w:t>/</w:t>
+      </w:r>
+      <w:proofErr w:type="spellStart"/>
+      <w:r>
+        <w:t>bin</w:t>
+      </w:r>
+      <w:proofErr w:type="spellEnd"/>
+    </w:p>
+    <w:p>
+      <w:pPr>
+        <w:jc w:val="both"/>
+      </w:pPr>
+      <w:r>
+        <w:t xml:space="preserve">java </w:t>
+      </w:r>
+      <w:proofErr w:type="spellStart"/>
+      <w:r>
+        <w:t>Compare</w:t>
+      </w:r>
+      <w:proofErr w:type="spellEnd"/>
+      <w:r>
+        <w:t xml:space="preserve"> &lt;fájlnév1.ext&gt; &lt;fájlnév2.ext&gt;</w:t>
+      </w:r>
+    </w:p>
+    <w:p>
+      <w:pPr>
+        <w:jc w:val="both"/>
+        <w:rPr>
+          <w:b/>
+        </w:rPr>
+      </w:pPr>
+    </w:p>
+    <w:p>
+      <w:pPr>
+        <w:jc w:val="both"/>
+      </w:pPr>
+      <w:r>
+        <w:t>A két összehasonlítandó fájl nevét kell a futtatás sorába beleírni</w:t>
+      </w:r>
+      <w:r>
+        <w:t xml:space="preserve">. A két fájl </w:t>
+      </w:r>
+      <w:r>
+        <w:rPr>
+          <w:b/>
+        </w:rPr>
+        <w:t>vagy legyen a mappában (</w:t>
+      </w:r>
+      <w:proofErr w:type="spellStart"/>
+      <w:r>
+        <w:rPr>
+          <w:b/>
+        </w:rPr>
+        <w:t>FileComapre</w:t>
+      </w:r>
+      <w:proofErr w:type="spellEnd"/>
+      <w:r>
+        <w:rPr>
+          <w:b/>
+        </w:rPr>
+        <w:t>\</w:t>
+      </w:r>
+      <w:proofErr w:type="spellStart"/>
+      <w:r>
+        <w:rPr>
+          <w:b/>
+        </w:rPr>
+        <w:t>bin</w:t>
+      </w:r>
+      <w:proofErr w:type="spellEnd"/>
+      <w:r>
+        <w:rPr>
+          <w:b/>
+        </w:rPr>
+        <w:t>) vagy abszolút utat adjunk.</w:t>
+      </w:r>
+    </w:p>
+    <w:p>
+      <w:pPr>
+        <w:jc w:val="both"/>
+      </w:pPr>
+    </w:p>
+    <w:p>
+      <w:pPr>
+        <w:jc w:val="both"/>
+      </w:pPr>
+      <w:r>
+        <w:t>Futás után kiírja az eltérést, ha nem akkor az egye</w:t>
+      </w:r>
+      <w:r>
+        <w:t>z</w:t>
+      </w:r>
+      <w:r>
+        <w:t>és tényét.</w:t>
+      </w:r>
     </w:p>
     <w:p>
       <w:pPr>
@@ -2011,7 +3711,6 @@
               <w:rPr>
                 <w:b/>
               </w:rPr>
-              <w:lastRenderedPageBreak/>
               <w:t>Teszt időpontja</w:t>
             </w:r>
           </w:p>
@@ -2115,6 +3814,7 @@
               <w:rPr>
                 <w:b/>
               </w:rPr>
+              <w:lastRenderedPageBreak/>
               <w:t>Tesztelő neve</w:t>
             </w:r>
           </w:p>
@@ -3328,7 +5028,6 @@
               <w:rPr>
                 <w:b/>
               </w:rPr>
-              <w:lastRenderedPageBreak/>
               <w:t>Teszt időpontja</w:t>
             </w:r>
           </w:p>
@@ -3448,6 +5147,7 @@
               <w:rPr>
                 <w:b/>
               </w:rPr>
+              <w:lastRenderedPageBreak/>
               <w:t>Tesztelő neve</w:t>
             </w:r>
           </w:p>
@@ -4409,16 +6109,11 @@
       </w:tr>
     </w:tbl>
     <w:p/>
-    <w:p/>
     <w:p>
       <w:pPr>
         <w:pStyle w:val="Cmsor20"/>
       </w:pPr>
       <w:r>
-        <w:br w:type="page"/>
-      </w:r>
-      <w:r>
-        <w:lastRenderedPageBreak/>
         <w:t>Napló</w:t>
       </w:r>
     </w:p>
@@ -5699,7 +7394,6 @@
           </w:tcPr>
           <w:p>
             <w:r>
-              <w:lastRenderedPageBreak/>
               <w:t>2018.04.22. 14:30</w:t>
             </w:r>
           </w:p>
@@ -5758,6 +7452,7 @@
           </w:tcPr>
           <w:p>
             <w:r>
+              <w:lastRenderedPageBreak/>
               <w:t>2018.04.22. 16:00</w:t>
             </w:r>
           </w:p>
@@ -6085,7 +7780,6 @@
         <w:docPartUnique/>
       </w:docPartObj>
     </w:sdtPr>
-    <w:sdtEndPr/>
     <w:sdtContent>
       <w:p>
         <w:pPr>
@@ -7974,7 +9668,6 @@
   <w:style w:type="character" w:default="1" w:styleId="Bekezdsalapbettpusa">
     <w:name w:val="Default Paragraph Font"/>
     <w:uiPriority w:val="1"/>
-    <w:semiHidden/>
     <w:unhideWhenUsed/>
   </w:style>
   <w:style w:type="table" w:default="1" w:styleId="Normltblzat">

</xml_diff>